<commit_message>
VERSION 1.1.1 - full upload
</commit_message>
<xml_diff>
--- a/Project Overview.docx
+++ b/Project Overview.docx
@@ -144,23 +144,38 @@
           <w:b/>
           <w:bCs/>
         </w:rPr>
-        <w:t>Logger Service</w:t>
-      </w:r>
-      <w:r>
-        <w:t xml:space="preserve"> </w:t>
-      </w:r>
-      <w:r>
-        <w:rPr>
-          <w:rFonts w:hint="cs"/>
-          <w:rtl/>
-        </w:rPr>
-        <w:t xml:space="preserve"> </w:t>
-      </w:r>
-      <w:r>
-        <w:rPr>
-          <w:rtl/>
-        </w:rPr>
-        <w:t>מקבל את בקשת ה־</w:t>
+        <w:t xml:space="preserve">Logger </w:t>
+      </w:r>
+      <w:proofErr w:type="gramStart"/>
+      <w:r>
+        <w:rPr>
+          <w:b/>
+          <w:bCs/>
+        </w:rPr>
+        <w:t>Service</w:t>
+      </w:r>
+      <w:r>
+        <w:t xml:space="preserve"> </w:t>
+      </w:r>
+      <w:r>
+        <w:rPr>
+          <w:rFonts w:hint="cs"/>
+          <w:rtl/>
+        </w:rPr>
+        <w:t xml:space="preserve"> </w:t>
+      </w:r>
+      <w:r>
+        <w:rPr>
+          <w:rtl/>
+        </w:rPr>
+        <w:t>מקבל</w:t>
+      </w:r>
+      <w:proofErr w:type="gramEnd"/>
+      <w:r>
+        <w:rPr>
+          <w:rtl/>
+        </w:rPr>
+        <w:t xml:space="preserve"> את בקשת ה־</w:t>
       </w:r>
       <w:r>
         <w:t xml:space="preserve">POST </w:t>
@@ -379,6 +394,9 @@
         <w:t>־</w:t>
       </w:r>
       <w:r>
+        <w:t xml:space="preserve"> </w:t>
+      </w:r>
+      <w:r>
         <w:t xml:space="preserve">Responsibility </w:t>
       </w:r>
       <w:r>
@@ -467,7 +485,6 @@
       <w:pPr>
         <w:ind w:left="360"/>
         <w:rPr>
-          <w:rFonts w:hint="cs"/>
           <w:rtl/>
         </w:rPr>
       </w:pPr>
@@ -581,7 +598,14 @@
         <w:rPr>
           <w:rtl/>
         </w:rPr>
-        <w:t>כל שירות מנותק מהשני וניתן לפריסה והרצה עצמאית, בהתאם לעקרון</w:t>
+        <w:t xml:space="preserve">כל שירות מנותק מהשני וניתן לפריסה והרצה עצמאית, בהתאם </w:t>
+      </w:r>
+      <w:proofErr w:type="gramStart"/>
+      <w:r>
+        <w:rPr>
+          <w:rtl/>
+        </w:rPr>
+        <w:t>לעקרון</w:t>
       </w:r>
       <w:r>
         <w:rPr>
@@ -593,6 +617,7 @@
       <w:r>
         <w:t xml:space="preserve"> Microservices</w:t>
       </w:r>
+      <w:proofErr w:type="gramEnd"/>
       <w:r>
         <w:rPr>
           <w:rFonts w:hint="cs"/>
@@ -813,7 +838,14 @@
         <w:rPr>
           <w:rtl/>
         </w:rPr>
-        <w:t>כל שגיאה מטופלת בשירות שבו היא מתרחשת</w:t>
+        <w:t xml:space="preserve">כל שגיאה מטופלת בשירות שבו היא </w:t>
+      </w:r>
+      <w:proofErr w:type="gramStart"/>
+      <w:r>
+        <w:rPr>
+          <w:rtl/>
+        </w:rPr>
+        <w:t>מתרחשת</w:t>
       </w:r>
       <w:r>
         <w:t xml:space="preserve"> </w:t>
@@ -825,7 +857,14 @@
         <w:rPr>
           <w:rtl/>
         </w:rPr>
-        <w:t>למשל שגיאת תקשורת ב־</w:t>
+        <w:t>למשל</w:t>
+      </w:r>
+      <w:proofErr w:type="gramEnd"/>
+      <w:r>
+        <w:rPr>
+          <w:rtl/>
+        </w:rPr>
+        <w:t xml:space="preserve"> שגיאת תקשורת ב־</w:t>
       </w:r>
       <w:r>
         <w:t xml:space="preserve"> </w:t>
@@ -900,7 +939,6 @@
       <w:pPr>
         <w:ind w:left="360"/>
         <w:rPr>
-          <w:rFonts w:hint="cs"/>
           <w:rtl/>
         </w:rPr>
       </w:pPr>
@@ -932,6 +970,7 @@
         </w:rPr>
       </w:pPr>
       <w:proofErr w:type="spellStart"/>
+      <w:proofErr w:type="gramStart"/>
       <w:r>
         <w:rPr>
           <w:b/>
@@ -941,6 +980,7 @@
         <w:t>WatcherService</w:t>
       </w:r>
       <w:proofErr w:type="spellEnd"/>
+      <w:proofErr w:type="gramEnd"/>
     </w:p>
     <w:p>
       <w:pPr>
@@ -1052,6 +1092,7 @@
         </w:numPr>
       </w:pPr>
       <w:proofErr w:type="spellStart"/>
+      <w:proofErr w:type="gramStart"/>
       <w:r>
         <w:t>BaseService</w:t>
       </w:r>
@@ -1070,7 +1111,14 @@
         <w:rPr>
           <w:rtl/>
         </w:rPr>
-        <w:t>מטפל בשליחת בקשות וקליטת תגובות באופן גנרי</w:t>
+        <w:t>מטפל</w:t>
+      </w:r>
+      <w:proofErr w:type="gramEnd"/>
+      <w:r>
+        <w:rPr>
+          <w:rtl/>
+        </w:rPr>
+        <w:t xml:space="preserve"> בשליחת בקשות וקליטת תגובות באופן גנרי</w:t>
       </w:r>
       <w:r>
         <w:t>.</w:t>
@@ -1143,6 +1191,7 @@
         <w:t xml:space="preserve"> </w:t>
       </w:r>
       <w:proofErr w:type="spellStart"/>
+      <w:proofErr w:type="gramStart"/>
       <w:r>
         <w:t>FileMover</w:t>
       </w:r>
@@ -1161,23 +1210,41 @@
         <w:rPr>
           <w:rtl/>
         </w:rPr>
-        <w:t xml:space="preserve">מעביר קבצים לתיקיית </w:t>
-      </w:r>
-      <w:r>
-        <w:t xml:space="preserve">processed/ </w:t>
-      </w:r>
-      <w:r>
-        <w:rPr>
-          <w:rFonts w:hint="cs"/>
-          <w:rtl/>
-        </w:rPr>
-        <w:t xml:space="preserve"> </w:t>
-      </w:r>
-      <w:r>
-        <w:rPr>
-          <w:rtl/>
-        </w:rPr>
-        <w:t>לאחר הצלחה</w:t>
+        <w:t>מעביר</w:t>
+      </w:r>
+      <w:proofErr w:type="gramEnd"/>
+      <w:r>
+        <w:rPr>
+          <w:rtl/>
+        </w:rPr>
+        <w:t xml:space="preserve"> קבצים לתיקיית </w:t>
+      </w:r>
+      <w:r>
+        <w:t>processed</w:t>
+      </w:r>
+      <w:proofErr w:type="gramStart"/>
+      <w:r>
+        <w:t xml:space="preserve">/ </w:t>
+      </w:r>
+      <w:r>
+        <w:rPr>
+          <w:rFonts w:hint="cs"/>
+          <w:rtl/>
+        </w:rPr>
+        <w:t xml:space="preserve"> </w:t>
+      </w:r>
+      <w:r>
+        <w:rPr>
+          <w:rtl/>
+        </w:rPr>
+        <w:t>לאחר</w:t>
+      </w:r>
+      <w:proofErr w:type="gramEnd"/>
+      <w:r>
+        <w:rPr>
+          <w:rtl/>
+        </w:rPr>
+        <w:t xml:space="preserve"> הצלחה</w:t>
       </w:r>
       <w:r>
         <w:t>.</w:t>
@@ -1216,6 +1283,7 @@
         <w:t xml:space="preserve">ממפה בין </w:t>
       </w:r>
       <w:proofErr w:type="spellStart"/>
+      <w:proofErr w:type="gramStart"/>
       <w:r>
         <w:t>FileMetadata</w:t>
       </w:r>
@@ -1234,7 +1302,14 @@
         <w:rPr>
           <w:rtl/>
         </w:rPr>
-        <w:t>ל־</w:t>
+        <w:t>ל</w:t>
+      </w:r>
+      <w:proofErr w:type="gramEnd"/>
+      <w:r>
+        <w:rPr>
+          <w:rtl/>
+        </w:rPr>
+        <w:t>־</w:t>
       </w:r>
       <w:r>
         <w:rPr>
@@ -1266,6 +1341,7 @@
         </w:rPr>
       </w:pPr>
       <w:proofErr w:type="spellStart"/>
+      <w:proofErr w:type="gramStart"/>
       <w:r>
         <w:rPr>
           <w:b/>
@@ -1275,6 +1351,7 @@
         <w:t>LoggerService</w:t>
       </w:r>
       <w:proofErr w:type="spellEnd"/>
+      <w:proofErr w:type="gramEnd"/>
     </w:p>
     <w:p>
       <w:pPr>
@@ -1352,6 +1429,7 @@
         </w:numPr>
       </w:pPr>
       <w:proofErr w:type="spellStart"/>
+      <w:proofErr w:type="gramStart"/>
       <w:r>
         <w:t>LogFileCreator</w:t>
       </w:r>
@@ -1370,7 +1448,14 @@
         <w:rPr>
           <w:rtl/>
         </w:rPr>
-        <w:t xml:space="preserve">יוצר רשומת לוג ומוסיף אותה לקובץ </w:t>
+        <w:t>יוצר</w:t>
+      </w:r>
+      <w:proofErr w:type="gramEnd"/>
+      <w:r>
+        <w:rPr>
+          <w:rtl/>
+        </w:rPr>
+        <w:t xml:space="preserve"> רשומת לוג ומוסיף אותה לקובץ </w:t>
       </w:r>
       <w:r>
         <w:t>metadata.log.</w:t>
@@ -1557,10 +1642,12 @@
         <w:t xml:space="preserve"> - </w:t>
       </w:r>
       <w:proofErr w:type="spellStart"/>
+      <w:proofErr w:type="gramStart"/>
       <w:r>
         <w:t>System.IdentityModel.Tokens.Jwt</w:t>
       </w:r>
       <w:proofErr w:type="spellEnd"/>
+      <w:proofErr w:type="gramEnd"/>
       <w:r>
         <w:rPr>
           <w:rFonts w:hint="cs"/>
@@ -1613,13 +1700,7 @@
       </w:r>
       <w:proofErr w:type="spellStart"/>
       <w:r>
-        <w:t>I</w:t>
-      </w:r>
-      <w:r>
-        <w:t>h</w:t>
-      </w:r>
-      <w:r>
-        <w:t>ttpClientFactory</w:t>
+        <w:t>IhttpClientFactory</w:t>
       </w:r>
       <w:proofErr w:type="spellEnd"/>
       <w:r>
@@ -1823,6 +1904,7 @@
         </w:rPr>
       </w:pPr>
       <w:proofErr w:type="spellStart"/>
+      <w:proofErr w:type="gramStart"/>
       <w:r>
         <w:rPr>
           <w:b/>
@@ -1832,6 +1914,7 @@
         <w:t>WatcherService</w:t>
       </w:r>
       <w:proofErr w:type="spellEnd"/>
+      <w:proofErr w:type="gramEnd"/>
     </w:p>
     <w:p>
       <w:pPr>
@@ -1852,7 +1935,6 @@
     <w:p>
       <w:pPr>
         <w:rPr>
-          <w:rFonts w:hint="cs"/>
           <w:rtl/>
         </w:rPr>
       </w:pPr>
@@ -1927,6 +2009,296 @@
       </w:r>
     </w:p>
     <w:p>
+      <w:r>
+        <w:rPr>
+          <w:rtl/>
+        </w:rPr>
+        <w:t xml:space="preserve">השירות המרכזי במערכת, שאחראי על ניטור התיקייה </w:t>
+      </w:r>
+      <w:r>
+        <w:t xml:space="preserve">watched/ </w:t>
+      </w:r>
+      <w:r>
+        <w:rPr>
+          <w:rFonts w:hint="cs"/>
+          <w:rtl/>
+        </w:rPr>
+        <w:t xml:space="preserve"> </w:t>
+      </w:r>
+      <w:r>
+        <w:rPr>
+          <w:rtl/>
+        </w:rPr>
+        <w:t>והפעלת תהליך העיבוד</w:t>
+      </w:r>
+      <w:r>
+        <w:t>,</w:t>
+      </w:r>
+      <w:r>
+        <w:br/>
+      </w:r>
+      <w:r>
+        <w:rPr>
+          <w:rtl/>
+        </w:rPr>
+        <w:t xml:space="preserve">נכתב כיורש של </w:t>
+      </w:r>
+      <w:proofErr w:type="spellStart"/>
+      <w:r>
+        <w:t>BackgroundService</w:t>
+      </w:r>
+      <w:proofErr w:type="spellEnd"/>
+      <w:r>
+        <w:t xml:space="preserve"> </w:t>
+      </w:r>
+      <w:r>
+        <w:rPr>
+          <w:rFonts w:hint="cs"/>
+          <w:rtl/>
+        </w:rPr>
+        <w:t xml:space="preserve"> </w:t>
+      </w:r>
+      <w:r>
+        <w:rPr>
+          <w:rtl/>
+        </w:rPr>
+        <w:t>כדי לאפשר ריצה רציפה ברקע לאורך כל חיי האפליקציה</w:t>
+      </w:r>
+      <w:r>
+        <w:t>.</w:t>
+      </w:r>
+    </w:p>
+    <w:p>
+      <w:r>
+        <w:rPr>
+          <w:rtl/>
+        </w:rPr>
+        <w:t xml:space="preserve">בחרתי לממש את המחלקה </w:t>
+      </w:r>
+      <w:r>
+        <w:t xml:space="preserve"> </w:t>
+      </w:r>
+      <w:proofErr w:type="spellStart"/>
+      <w:r>
+        <w:t>WatchFolderService</w:t>
+      </w:r>
+      <w:proofErr w:type="spellEnd"/>
+      <w:r>
+        <w:t xml:space="preserve"> </w:t>
+      </w:r>
+      <w:r>
+        <w:rPr>
+          <w:rtl/>
+        </w:rPr>
+        <w:t>כ</w:t>
+      </w:r>
+      <w:r>
+        <w:rPr>
+          <w:rFonts w:hint="cs"/>
+          <w:rtl/>
+        </w:rPr>
+        <w:t xml:space="preserve"> </w:t>
+      </w:r>
+      <w:r>
+        <w:rPr>
+          <w:rtl/>
+        </w:rPr>
+        <w:t>־</w:t>
+      </w:r>
+      <w:proofErr w:type="spellStart"/>
+      <w:r>
+        <w:t>BackgroundService</w:t>
+      </w:r>
+      <w:proofErr w:type="spellEnd"/>
+      <w:r>
+        <w:t xml:space="preserve"> </w:t>
+      </w:r>
+      <w:r>
+        <w:rPr>
+          <w:rFonts w:hint="cs"/>
+          <w:rtl/>
+        </w:rPr>
+        <w:t xml:space="preserve"> </w:t>
+      </w:r>
+      <w:r>
+        <w:rPr>
+          <w:rtl/>
+        </w:rPr>
+        <w:t>משום שזו התשתית הייעודית ב־</w:t>
+      </w:r>
+      <w:r>
+        <w:t xml:space="preserve">.NET </w:t>
+      </w:r>
+      <w:r>
+        <w:rPr>
+          <w:rFonts w:hint="cs"/>
+          <w:rtl/>
+        </w:rPr>
+        <w:t xml:space="preserve"> </w:t>
+      </w:r>
+      <w:r>
+        <w:rPr>
+          <w:rtl/>
+        </w:rPr>
+        <w:t xml:space="preserve">להפעלת תהליכים </w:t>
+      </w:r>
+      <w:proofErr w:type="spellStart"/>
+      <w:r>
+        <w:rPr>
+          <w:rtl/>
+        </w:rPr>
+        <w:t>ארוכי־טווח</w:t>
+      </w:r>
+      <w:proofErr w:type="spellEnd"/>
+      <w:r>
+        <w:rPr>
+          <w:rtl/>
+        </w:rPr>
+        <w:t xml:space="preserve"> ברקע החל מרגע עליית הפרויקט ועד לסגירתו</w:t>
+      </w:r>
+      <w:r>
+        <w:t>.</w:t>
+      </w:r>
+      <w:r>
+        <w:br/>
+      </w:r>
+      <w:r>
+        <w:rPr>
+          <w:rtl/>
+        </w:rPr>
+        <w:t xml:space="preserve">השירות מופעל אוטומטית בעת אתחול המערכת ומריץ את המתודה </w:t>
+      </w:r>
+      <w:r>
+        <w:t xml:space="preserve"> </w:t>
+      </w:r>
+      <w:proofErr w:type="spellStart"/>
+      <w:r>
+        <w:t>ExecuteAsync</w:t>
+      </w:r>
+      <w:proofErr w:type="spellEnd"/>
+      <w:r>
+        <w:t xml:space="preserve"> </w:t>
+      </w:r>
+      <w:r>
+        <w:t xml:space="preserve"> </w:t>
+      </w:r>
+      <w:r>
+        <w:rPr>
+          <w:rtl/>
+        </w:rPr>
+        <w:t xml:space="preserve">שבתוכה מופעל הרכיב </w:t>
+      </w:r>
+      <w:proofErr w:type="spellStart"/>
+      <w:r>
+        <w:t>FileSystemWatcher</w:t>
+      </w:r>
+      <w:proofErr w:type="spellEnd"/>
+      <w:r>
+        <w:t xml:space="preserve"> </w:t>
+      </w:r>
+    </w:p>
+    <w:p>
+      <w:r>
+        <w:rPr>
+          <w:rtl/>
+        </w:rPr>
+        <w:t>ה־</w:t>
+      </w:r>
+      <w:r>
+        <w:t xml:space="preserve"> </w:t>
+      </w:r>
+      <w:proofErr w:type="spellStart"/>
+      <w:r>
+        <w:t>FileSystemWatcher</w:t>
+      </w:r>
+      <w:proofErr w:type="spellEnd"/>
+      <w:r>
+        <w:t xml:space="preserve"> </w:t>
+      </w:r>
+      <w:r>
+        <w:rPr>
+          <w:rtl/>
+        </w:rPr>
+        <w:t>אחראי להאזין בזמן אמת לשינויים במערכת הקבצים, כגון יצירת קובץ חדש, שינוי תוכן או מחיקה בתיקייה המוגדרת</w:t>
+      </w:r>
+      <w:r>
+        <w:t>.</w:t>
+      </w:r>
+      <w:r>
+        <w:br/>
+      </w:r>
+      <w:r>
+        <w:rPr>
+          <w:rtl/>
+        </w:rPr>
+        <w:t>שילוב שני הרכיבים</w:t>
+      </w:r>
+      <w:r>
+        <w:t xml:space="preserve"> </w:t>
+      </w:r>
+      <w:r>
+        <w:t xml:space="preserve"> </w:t>
+      </w:r>
+      <w:r>
+        <w:t xml:space="preserve"> </w:t>
+      </w:r>
+      <w:proofErr w:type="spellStart"/>
+      <w:r>
+        <w:t>BackgroundService</w:t>
+      </w:r>
+      <w:proofErr w:type="spellEnd"/>
+      <w:r>
+        <w:t xml:space="preserve"> </w:t>
+      </w:r>
+      <w:r>
+        <w:rPr>
+          <w:rtl/>
+        </w:rPr>
+        <w:t>ו</w:t>
+      </w:r>
+      <w:r>
+        <w:rPr>
+          <w:rFonts w:hint="cs"/>
+          <w:rtl/>
+        </w:rPr>
+        <w:t>-</w:t>
+      </w:r>
+      <w:r>
+        <w:t xml:space="preserve"> </w:t>
+      </w:r>
+      <w:proofErr w:type="spellStart"/>
+      <w:r>
+        <w:t>FileSystemWatcher</w:t>
+      </w:r>
+      <w:proofErr w:type="spellEnd"/>
+      <w:r>
+        <w:t xml:space="preserve"> </w:t>
+      </w:r>
+      <w:r>
+        <w:t xml:space="preserve"> </w:t>
+      </w:r>
+      <w:r>
+        <w:t xml:space="preserve"> </w:t>
+      </w:r>
+      <w:r>
+        <w:rPr>
+          <w:rtl/>
+        </w:rPr>
+        <w:t>מאפשר האזנה מתמשכת ורציפה, שמבטיחה תגובה מיידית לכל אירוע בתיקייה ותחילת תהליך העיבוד בצורה יציבה ויעילה</w:t>
+      </w:r>
+      <w:r>
+        <w:t>.</w:t>
+      </w:r>
+    </w:p>
+    <w:p>
+      <w:r>
+        <w:rPr>
+          <w:b/>
+          <w:bCs/>
+          <w:rtl/>
+        </w:rPr>
+        <w:t xml:space="preserve"> </w:t>
+      </w:r>
       <w:r>
         <w:rPr>
           <w:b/>
@@ -2151,6 +2523,14 @@
     </w:p>
     <w:p>
       <w:pPr>
+        <w:rPr>
+          <w:rFonts w:hint="cs"/>
+          <w:rtl/>
+        </w:rPr>
+      </w:pPr>
+    </w:p>
+    <w:p>
+      <w:pPr>
         <w:ind w:left="720"/>
         <w:rPr>
           <w:b/>
@@ -2165,6 +2545,7 @@
           <w:bCs/>
           <w:u w:val="single"/>
         </w:rPr>
+        <w:lastRenderedPageBreak/>
         <w:t>JwtTokenGenerator</w:t>
       </w:r>
       <w:proofErr w:type="spellEnd"/>
@@ -2375,7 +2756,6 @@
     <w:p>
       <w:pPr>
         <w:rPr>
-          <w:rFonts w:hint="cs"/>
           <w:rtl/>
         </w:rPr>
       </w:pPr>
@@ -2393,7 +2773,6 @@
           <w:b/>
           <w:bCs/>
         </w:rPr>
-        <w:lastRenderedPageBreak/>
         <w:t>ApiManageService</w:t>
       </w:r>
       <w:proofErr w:type="spellEnd"/>
@@ -2627,6 +3006,9 @@
         </w:rPr>
         <w:t xml:space="preserve">מחזיר אובייקט </w:t>
       </w:r>
+      <w:r>
+        <w:t xml:space="preserve"> </w:t>
+      </w:r>
       <w:proofErr w:type="spellStart"/>
       <w:r>
         <w:t>APIResponse</w:t>
@@ -2723,7 +3105,6 @@
     <w:p>
       <w:pPr>
         <w:rPr>
-          <w:rFonts w:hint="cs"/>
           <w:rtl/>
         </w:rPr>
       </w:pPr>
@@ -2778,6 +3159,11 @@
       <w:r>
         <w:t xml:space="preserve"> (POST/GET/PUT/DELETE).</w:t>
       </w:r>
+    </w:p>
+    <w:p>
+      <w:pPr>
+        <w:ind w:left="360"/>
+      </w:pPr>
       <w:r>
         <w:rPr>
           <w:rFonts w:hint="cs"/>
@@ -2854,6 +3240,27 @@
     <w:p>
       <w:pPr>
         <w:rPr>
+          <w:rtl/>
+        </w:rPr>
+      </w:pPr>
+    </w:p>
+    <w:p>
+      <w:pPr>
+        <w:rPr>
+          <w:rtl/>
+        </w:rPr>
+      </w:pPr>
+    </w:p>
+    <w:p>
+      <w:pPr>
+        <w:rPr>
+          <w:rtl/>
+        </w:rPr>
+      </w:pPr>
+    </w:p>
+    <w:p>
+      <w:pPr>
+        <w:rPr>
           <w:b/>
           <w:bCs/>
           <w:u w:val="single"/>
@@ -2866,6 +3273,7 @@
           <w:bCs/>
           <w:u w:val="single"/>
         </w:rPr>
+        <w:lastRenderedPageBreak/>
         <w:t>ConfigService</w:t>
       </w:r>
       <w:proofErr w:type="spellEnd"/>
@@ -3061,7 +3469,6 @@
           <w:highlight w:val="green"/>
           <w:rtl/>
         </w:rPr>
-        <w:lastRenderedPageBreak/>
         <w:t>הוספה שלי:</w:t>
       </w:r>
     </w:p>
@@ -3203,7 +3610,6 @@
     <w:p>
       <w:pPr>
         <w:rPr>
-          <w:rFonts w:hint="cs"/>
           <w:rtl/>
         </w:rPr>
       </w:pPr>
@@ -3225,6 +3631,7 @@
         </w:rPr>
       </w:pPr>
       <w:proofErr w:type="spellStart"/>
+      <w:proofErr w:type="gramStart"/>
       <w:r>
         <w:rPr>
           <w:b/>
@@ -3234,6 +3641,7 @@
         <w:t>LoggerService</w:t>
       </w:r>
       <w:proofErr w:type="spellEnd"/>
+      <w:proofErr w:type="gramEnd"/>
     </w:p>
     <w:p>
       <w:pPr>
@@ -3447,17 +3855,35 @@
     <w:p>
       <w:pPr>
         <w:rPr>
-          <w:rFonts w:hint="cs"/>
           <w:b/>
           <w:bCs/>
           <w:u w:val="single"/>
-        </w:rPr>
-      </w:pPr>
-    </w:p>
-    <w:p>
-      <w:pPr>
-        <w:rPr>
-          <w:rFonts w:hint="cs"/>
+          <w:rtl/>
+        </w:rPr>
+      </w:pPr>
+    </w:p>
+    <w:p>
+      <w:pPr>
+        <w:rPr>
+          <w:b/>
+          <w:bCs/>
+          <w:u w:val="single"/>
+          <w:rtl/>
+        </w:rPr>
+      </w:pPr>
+    </w:p>
+    <w:p>
+      <w:pPr>
+        <w:rPr>
+          <w:b/>
+          <w:bCs/>
+          <w:u w:val="single"/>
+        </w:rPr>
+      </w:pPr>
+    </w:p>
+    <w:p>
+      <w:pPr>
+        <w:rPr>
           <w:rtl/>
         </w:rPr>
       </w:pPr>
@@ -3485,6 +3911,7 @@
           <w:b/>
           <w:bCs/>
         </w:rPr>
+        <w:lastRenderedPageBreak/>
         <w:t>LogFileCreator</w:t>
       </w:r>
       <w:proofErr w:type="spellEnd"/>
@@ -3818,158 +4245,2777 @@
           <w:u w:val="single"/>
           <w:rtl/>
         </w:rPr>
+        <w:t>איך מריצים את התוכנית</w:t>
+      </w:r>
+    </w:p>
+    <w:p>
+      <w:r>
+        <w:rPr>
+          <w:rtl/>
+        </w:rPr>
+        <w:t>לפני שמריצים את התוכנית יש לוודא שהמפתח הסודי של ה־</w:t>
+      </w:r>
+      <w:r>
+        <w:t xml:space="preserve"> </w:t>
+      </w:r>
+      <w:r>
+        <w:t xml:space="preserve">JWT </w:t>
+      </w:r>
+      <w:r>
+        <w:rPr>
+          <w:rtl/>
+        </w:rPr>
+        <w:t>מוגדר</w:t>
+      </w:r>
+      <w:r>
+        <w:t>.</w:t>
+      </w:r>
+      <w:r>
+        <w:br/>
+      </w:r>
+      <w:r>
+        <w:rPr>
+          <w:rtl/>
+        </w:rPr>
+        <w:t xml:space="preserve">המערכת בודקת תחילה האם קיים משתנה סביבה בשם </w:t>
+      </w:r>
+      <w:r>
+        <w:rPr>
+          <w:b/>
+          <w:bCs/>
+        </w:rPr>
+        <w:t>JWT_SECRET</w:t>
+      </w:r>
+      <w:r>
+        <w:br/>
+      </w:r>
+      <w:r>
+        <w:rPr>
+          <w:rtl/>
+        </w:rPr>
+        <w:t>אם הוא קיים הוא ישמש כמפתח לחתימה ולאימות</w:t>
+      </w:r>
+      <w:r>
+        <w:t>.</w:t>
+      </w:r>
+      <w:r>
+        <w:br/>
+      </w:r>
+      <w:r>
+        <w:rPr>
+          <w:rtl/>
+        </w:rPr>
+        <w:t>אם לא, המערכת תשתמש במפתח שמוגדר בקובץ ההגדרות החיצוני</w:t>
+      </w:r>
+      <w:r>
+        <w:t xml:space="preserve"> (</w:t>
+      </w:r>
+      <w:proofErr w:type="spellStart"/>
+      <w:r>
+        <w:t>WatcherSettings.json</w:t>
+      </w:r>
+      <w:proofErr w:type="spellEnd"/>
+      <w:r>
+        <w:t>).</w:t>
+      </w:r>
+    </w:p>
+    <w:p>
+      <w:pPr>
+        <w:rPr>
+          <w:rtl/>
+        </w:rPr>
+      </w:pPr>
+      <w:r>
+        <w:rPr>
+          <w:rtl/>
+        </w:rPr>
+        <w:t>לאחר מכן מריצים את שני השירות</w:t>
+      </w:r>
+      <w:r>
+        <w:rPr>
+          <w:rFonts w:hint="cs"/>
+          <w:rtl/>
+        </w:rPr>
+        <w:t>ים יחד</w:t>
+      </w:r>
+      <w:r>
+        <w:rPr>
+          <w:rFonts w:hint="cs"/>
+          <w:rtl/>
+        </w:rPr>
+        <w:t>:</w:t>
+      </w:r>
+      <w:r>
+        <w:br/>
+      </w:r>
+      <w:proofErr w:type="spellStart"/>
+      <w:r>
+        <w:rPr>
+          <w:b/>
+          <w:bCs/>
+        </w:rPr>
+        <w:t>WatcherService</w:t>
+      </w:r>
+      <w:proofErr w:type="spellEnd"/>
+      <w:r>
+        <w:t xml:space="preserve"> </w:t>
+      </w:r>
+      <w:r>
+        <w:rPr>
+          <w:rFonts w:hint="cs"/>
+          <w:rtl/>
+        </w:rPr>
+        <w:t xml:space="preserve"> </w:t>
+      </w:r>
+      <w:r>
+        <w:rPr>
+          <w:rtl/>
+        </w:rPr>
+        <w:t>ו־</w:t>
+      </w:r>
+      <w:proofErr w:type="spellStart"/>
+      <w:r>
+        <w:rPr>
+          <w:b/>
+          <w:bCs/>
+        </w:rPr>
+        <w:t>LoggerService</w:t>
+      </w:r>
+      <w:proofErr w:type="spellEnd"/>
+    </w:p>
+    <w:p>
+      <w:r>
+        <w:rPr>
+          <w:rtl/>
+        </w:rPr>
+        <w:t xml:space="preserve">בתוך התיקייה של </w:t>
+      </w:r>
+      <w:r>
+        <w:t xml:space="preserve"> </w:t>
+      </w:r>
+      <w:proofErr w:type="spellStart"/>
+      <w:r>
+        <w:t>WatcherService</w:t>
+      </w:r>
+      <w:proofErr w:type="spellEnd"/>
+      <w:r>
+        <w:t xml:space="preserve"> </w:t>
+      </w:r>
+      <w:r>
+        <w:rPr>
+          <w:rtl/>
+        </w:rPr>
+        <w:t xml:space="preserve">קיימת תיקייה בשם </w:t>
+      </w:r>
+      <w:r>
+        <w:rPr>
+          <w:b/>
+          <w:bCs/>
+        </w:rPr>
+        <w:t>watched</w:t>
+      </w:r>
+      <w:r>
+        <w:br/>
+      </w:r>
+      <w:r>
+        <w:rPr>
+          <w:rtl/>
+        </w:rPr>
+        <w:t>כדי לבדוק שהמערכת עובדת, גוררים לשם כל קובץ שתרצו</w:t>
+      </w:r>
+      <w:r>
+        <w:t>.</w:t>
+      </w:r>
+      <w:r>
+        <w:br/>
+      </w:r>
+      <w:r>
+        <w:rPr>
+          <w:rtl/>
+        </w:rPr>
+        <w:t>ברגע שהקובץ נוסף, השירות מזהה אותו אוטומטית ומתחיל את העיבוד</w:t>
+      </w:r>
+      <w:r>
+        <w:t>.</w:t>
+      </w:r>
+      <w:r>
+        <w:br/>
+      </w:r>
+      <w:r>
+        <w:rPr>
+          <w:rtl/>
+        </w:rPr>
+        <w:t xml:space="preserve">אם הכול תקין, הקובץ יועבר לתיקייה </w:t>
+      </w:r>
+      <w:r>
+        <w:rPr>
+          <w:b/>
+          <w:bCs/>
+        </w:rPr>
+        <w:t>processed</w:t>
+      </w:r>
+      <w:r>
+        <w:t>.</w:t>
+      </w:r>
+    </w:p>
+    <w:p>
+      <w:r>
+        <w:rPr>
+          <w:rtl/>
+        </w:rPr>
+        <w:t>לאחר מכן ניתן לראות את תוצאת הפעולה בשירות השני</w:t>
+      </w:r>
+      <w:r>
+        <w:t xml:space="preserve"> </w:t>
+      </w:r>
+      <w:proofErr w:type="spellStart"/>
+      <w:r>
+        <w:rPr>
+          <w:b/>
+          <w:bCs/>
+        </w:rPr>
+        <w:t>LoggerService</w:t>
+      </w:r>
+      <w:proofErr w:type="spellEnd"/>
+      <w:r>
+        <w:t>.</w:t>
+      </w:r>
+      <w:r>
+        <w:br/>
+      </w:r>
+      <w:r>
+        <w:rPr>
+          <w:rtl/>
+        </w:rPr>
+        <w:t xml:space="preserve">בתוך התיקייה </w:t>
+      </w:r>
+      <w:proofErr w:type="spellStart"/>
+      <w:r>
+        <w:t>LoggerService</w:t>
+      </w:r>
+      <w:proofErr w:type="spellEnd"/>
+      <w:r>
+        <w:t xml:space="preserve">/logs </w:t>
+      </w:r>
+      <w:r>
+        <w:rPr>
+          <w:rFonts w:hint="cs"/>
+          <w:rtl/>
+        </w:rPr>
+        <w:t xml:space="preserve"> </w:t>
+      </w:r>
+      <w:r>
+        <w:rPr>
+          <w:rtl/>
+        </w:rPr>
+        <w:t>תיווצר תיקייה חדשה לפי תאריך היום, ובתוכה יופיע קובץ לוג חדש המכיל את כל המידע</w:t>
+      </w:r>
+      <w:r>
+        <w:t xml:space="preserve"> (metadata) </w:t>
+      </w:r>
+      <w:r>
+        <w:rPr>
+          <w:rtl/>
+        </w:rPr>
+        <w:t>על הקובץ שעובד</w:t>
+      </w:r>
+      <w:r>
+        <w:t>.</w:t>
+      </w:r>
+    </w:p>
+    <w:p>
+      <w:r>
+        <w:rPr>
+          <w:rtl/>
+        </w:rPr>
+        <w:t xml:space="preserve">כדי </w:t>
+      </w:r>
+      <w:r>
+        <w:rPr>
+          <w:rFonts w:hint="cs"/>
+          <w:rtl/>
+        </w:rPr>
+        <w:t>לשנות</w:t>
+      </w:r>
+      <w:r>
+        <w:rPr>
+          <w:rtl/>
+        </w:rPr>
+        <w:t xml:space="preserve"> </w:t>
+      </w:r>
+      <w:r>
+        <w:rPr>
+          <w:rFonts w:hint="cs"/>
+          <w:rtl/>
+        </w:rPr>
+        <w:t>קונפיגורציה מה</w:t>
+      </w:r>
+      <w:r>
+        <w:t xml:space="preserve"> (UI) </w:t>
+      </w:r>
+      <w:r>
+        <w:rPr>
+          <w:rtl/>
+        </w:rPr>
+        <w:t>ניתן לפתוח בדפדפן את ה־</w:t>
+      </w:r>
+      <w:r>
+        <w:rPr>
+          <w:b/>
+          <w:bCs/>
+        </w:rPr>
+        <w:t>Swagger</w:t>
+      </w:r>
+      <w:r>
+        <w:t>:</w:t>
+      </w:r>
+    </w:p>
+    <w:p>
+      <w:pPr>
+        <w:rPr>
+          <w:rtl/>
+        </w:rPr>
+      </w:pPr>
+      <w:r>
+        <w:rPr>
+          <w:rtl/>
+        </w:rPr>
+        <w:t xml:space="preserve">שם ניתן </w:t>
+      </w:r>
+      <w:r>
+        <w:rPr>
+          <w:rFonts w:hint="cs"/>
+          <w:rtl/>
+        </w:rPr>
+        <w:t>לשנות את הקונפיגורציה לפי הנוחיו</w:t>
+      </w:r>
+      <w:r>
+        <w:rPr>
+          <w:rFonts w:hint="cs"/>
+          <w:rtl/>
+        </w:rPr>
+        <w:t>ת או בקובץ עצמו.</w:t>
+      </w:r>
+    </w:p>
+    <w:p>
+      <w:pPr>
+        <w:rPr>
+          <w:rtl/>
+        </w:rPr>
+      </w:pPr>
+    </w:p>
+    <w:p>
+      <w:pPr>
+        <w:rPr>
+          <w:rtl/>
+        </w:rPr>
+      </w:pPr>
+    </w:p>
+    <w:p>
+      <w:pPr>
+        <w:rPr>
+          <w:rtl/>
+        </w:rPr>
+      </w:pPr>
+    </w:p>
+    <w:p>
+      <w:pPr>
+        <w:rPr>
+          <w:rtl/>
+        </w:rPr>
+      </w:pPr>
+    </w:p>
+    <w:p>
+      <w:pPr>
+        <w:rPr>
+          <w:rtl/>
+        </w:rPr>
+      </w:pPr>
+    </w:p>
+    <w:p>
+      <w:pPr>
+        <w:rPr>
+          <w:b/>
+          <w:bCs/>
+          <w:u w:val="single"/>
+          <w:rtl/>
+        </w:rPr>
+      </w:pPr>
+      <w:r>
+        <w:rPr>
+          <w:rFonts w:hint="cs"/>
+          <w:b/>
+          <w:bCs/>
+          <w:u w:val="single"/>
+          <w:rtl/>
+        </w:rPr>
         <w:lastRenderedPageBreak/>
-        <w:t>איך מריצים את התוכנית</w:t>
-      </w:r>
-    </w:p>
-    <w:p>
-      <w:r>
-        <w:rPr>
-          <w:rtl/>
-        </w:rPr>
-        <w:t>לפני שמריצים את התוכנית יש לוודא שהמפתח הסודי של ה־</w:t>
-      </w:r>
-      <w:r>
-        <w:t xml:space="preserve"> </w:t>
-      </w:r>
-      <w:r>
-        <w:t xml:space="preserve">JWT </w:t>
-      </w:r>
-      <w:r>
-        <w:rPr>
-          <w:rtl/>
-        </w:rPr>
-        <w:t>מוגדר</w:t>
-      </w:r>
-      <w:r>
-        <w:t>.</w:t>
-      </w:r>
-      <w:r>
-        <w:br/>
-      </w:r>
-      <w:r>
-        <w:rPr>
-          <w:rtl/>
-        </w:rPr>
-        <w:t xml:space="preserve">המערכת בודקת תחילה האם קיים משתנה סביבה בשם </w:t>
-      </w:r>
-      <w:r>
-        <w:rPr>
-          <w:b/>
-          <w:bCs/>
-        </w:rPr>
-        <w:t>JWT_SECRET</w:t>
-      </w:r>
-      <w:r>
-        <w:br/>
-      </w:r>
-      <w:r>
-        <w:rPr>
-          <w:rtl/>
-        </w:rPr>
-        <w:t>אם הוא קיים הוא ישמש כמפתח לחתימה ולאימות</w:t>
-      </w:r>
-      <w:r>
-        <w:t>.</w:t>
-      </w:r>
-      <w:r>
-        <w:br/>
-      </w:r>
-      <w:r>
-        <w:rPr>
-          <w:rtl/>
-        </w:rPr>
-        <w:t>אם לא, המערכת תשתמש במפתח שמוגדר בקובץ ההגדרות החיצוני</w:t>
-      </w:r>
-      <w:r>
-        <w:t xml:space="preserve"> (</w:t>
+        <w:t>דוגמא להרצה</w:t>
+      </w:r>
+    </w:p>
+    <w:p>
+      <w:pPr>
+        <w:rPr>
+          <w:rtl/>
+        </w:rPr>
+      </w:pPr>
+    </w:p>
+    <w:p>
+      <w:pPr>
+        <w:rPr>
+          <w:rtl/>
+        </w:rPr>
+      </w:pPr>
+      <w:r>
+        <w:rPr>
+          <w:rFonts w:hint="cs"/>
+          <w:rtl/>
+        </w:rPr>
+        <w:t xml:space="preserve">בעת עליית הפרויקט אנחנו ניראה שני </w:t>
+      </w:r>
+      <w:r>
+        <w:t>SWAGGER</w:t>
+      </w:r>
+      <w:r>
+        <w:rPr>
+          <w:rFonts w:hint="cs"/>
+          <w:rtl/>
+        </w:rPr>
+        <w:t xml:space="preserve"> </w:t>
+      </w:r>
+      <w:r>
+        <w:rPr>
+          <w:rFonts w:hint="cs"/>
+          <w:rtl/>
+        </w:rPr>
+        <w:t xml:space="preserve">אחד לכל </w:t>
       </w:r>
       <w:proofErr w:type="spellStart"/>
       <w:r>
-        <w:t>WatcherSettings.json</w:t>
+        <w:rPr>
+          <w:rFonts w:hint="cs"/>
+          <w:rtl/>
+        </w:rPr>
+        <w:t>קונטרולר</w:t>
       </w:r>
       <w:proofErr w:type="spellEnd"/>
-      <w:r>
-        <w:t>).</w:t>
-      </w:r>
-    </w:p>
-    <w:p>
-      <w:pPr>
-        <w:rPr>
-          <w:rFonts w:hint="cs"/>
-          <w:rtl/>
-        </w:rPr>
-      </w:pPr>
-      <w:r>
-        <w:rPr>
-          <w:rtl/>
-        </w:rPr>
-        <w:t>לאחר מכן מריצים את שני השירות</w:t>
-      </w:r>
-      <w:r>
-        <w:rPr>
-          <w:rFonts w:hint="cs"/>
-          <w:rtl/>
-        </w:rPr>
-        <w:t>ים יחד</w:t>
-      </w:r>
-      <w:r>
-        <w:rPr>
-          <w:rFonts w:hint="cs"/>
-          <w:rtl/>
-        </w:rPr>
-        <w:t>:</w:t>
-      </w:r>
-      <w:r>
-        <w:br/>
+    </w:p>
+    <w:p>
+      <w:pPr>
+        <w:rPr>
+          <w:rtl/>
+        </w:rPr>
+      </w:pPr>
+      <w:r>
+        <w:rPr>
+          <w:rFonts w:cs="Arial"/>
+          <w:rtl/>
+        </w:rPr>
+        <w:drawing>
+          <wp:inline distT="0" distB="0" distL="0" distR="0" wp14:anchorId="0F4FA5E0" wp14:editId="167AE7B8">
+            <wp:extent cx="5274310" cy="1981200"/>
+            <wp:effectExtent l="0" t="0" r="2540" b="0"/>
+            <wp:docPr id="1802297533" name="תמונה 1"/>
+            <wp:cNvGraphicFramePr>
+              <a:graphicFrameLocks xmlns:a="http://schemas.openxmlformats.org/drawingml/2006/main" noChangeAspect="1"/>
+            </wp:cNvGraphicFramePr>
+            <a:graphic xmlns:a="http://schemas.openxmlformats.org/drawingml/2006/main">
+              <a:graphicData uri="http://schemas.openxmlformats.org/drawingml/2006/picture">
+                <pic:pic xmlns:pic="http://schemas.openxmlformats.org/drawingml/2006/picture">
+                  <pic:nvPicPr>
+                    <pic:cNvPr id="1802297533" name=""/>
+                    <pic:cNvPicPr/>
+                  </pic:nvPicPr>
+                  <pic:blipFill>
+                    <a:blip r:embed="rId7"/>
+                    <a:stretch>
+                      <a:fillRect/>
+                    </a:stretch>
+                  </pic:blipFill>
+                  <pic:spPr>
+                    <a:xfrm>
+                      <a:off x="0" y="0"/>
+                      <a:ext cx="5274310" cy="1981200"/>
+                    </a:xfrm>
+                    <a:prstGeom prst="rect">
+                      <a:avLst/>
+                    </a:prstGeom>
+                  </pic:spPr>
+                </pic:pic>
+              </a:graphicData>
+            </a:graphic>
+          </wp:inline>
+        </w:drawing>
+      </w:r>
+    </w:p>
+    <w:p>
+      <w:pPr>
+        <w:rPr>
+          <w:rtl/>
+        </w:rPr>
+      </w:pPr>
+    </w:p>
+    <w:p>
+      <w:r>
+        <w:rPr>
+          <w:rFonts w:hint="cs"/>
+          <w:rtl/>
+        </w:rPr>
+        <w:t xml:space="preserve">אם לא מופיע שים לב שאתה במצב </w:t>
+      </w:r>
+      <w:r>
+        <w:t xml:space="preserve">Multiple </w:t>
       </w:r>
       <w:proofErr w:type="spellStart"/>
       <w:r>
-        <w:rPr>
-          <w:b/>
-          <w:bCs/>
-        </w:rPr>
+        <w:t>StartUp</w:t>
+      </w:r>
+      <w:proofErr w:type="spellEnd"/>
+    </w:p>
+    <w:p>
+      <w:pPr>
+        <w:rPr>
+          <w:rtl/>
+        </w:rPr>
+      </w:pPr>
+      <w:r>
+        <w:rPr>
+          <w:rFonts w:cs="Arial"/>
+          <w:rtl/>
+        </w:rPr>
+        <w:drawing>
+          <wp:inline distT="0" distB="0" distL="0" distR="0" wp14:anchorId="425D4A89" wp14:editId="15946D6F">
+            <wp:extent cx="3219899" cy="676369"/>
+            <wp:effectExtent l="0" t="0" r="0" b="9525"/>
+            <wp:docPr id="792925252" name="תמונה 1"/>
+            <wp:cNvGraphicFramePr>
+              <a:graphicFrameLocks xmlns:a="http://schemas.openxmlformats.org/drawingml/2006/main" noChangeAspect="1"/>
+            </wp:cNvGraphicFramePr>
+            <a:graphic xmlns:a="http://schemas.openxmlformats.org/drawingml/2006/main">
+              <a:graphicData uri="http://schemas.openxmlformats.org/drawingml/2006/picture">
+                <pic:pic xmlns:pic="http://schemas.openxmlformats.org/drawingml/2006/picture">
+                  <pic:nvPicPr>
+                    <pic:cNvPr id="792925252" name=""/>
+                    <pic:cNvPicPr/>
+                  </pic:nvPicPr>
+                  <pic:blipFill>
+                    <a:blip r:embed="rId8"/>
+                    <a:stretch>
+                      <a:fillRect/>
+                    </a:stretch>
+                  </pic:blipFill>
+                  <pic:spPr>
+                    <a:xfrm>
+                      <a:off x="0" y="0"/>
+                      <a:ext cx="3219899" cy="676369"/>
+                    </a:xfrm>
+                    <a:prstGeom prst="rect">
+                      <a:avLst/>
+                    </a:prstGeom>
+                  </pic:spPr>
+                </pic:pic>
+              </a:graphicData>
+            </a:graphic>
+          </wp:inline>
+        </w:drawing>
+      </w:r>
+    </w:p>
+    <w:p>
+      <w:pPr>
+        <w:rPr>
+          <w:rtl/>
+        </w:rPr>
+      </w:pPr>
+    </w:p>
+    <w:p>
+      <w:pPr>
+        <w:rPr>
+          <w:rtl/>
+        </w:rPr>
+      </w:pPr>
+      <w:r>
+        <w:rPr>
+          <w:rFonts w:hint="cs"/>
+          <w:rtl/>
+        </w:rPr>
+        <w:t>ניכנס לתיקיה:</w:t>
+      </w:r>
+    </w:p>
+    <w:p>
+      <w:pPr>
+        <w:rPr>
+          <w:rtl/>
+        </w:rPr>
+      </w:pPr>
+      <w:r>
+        <w:rPr>
+          <w:rFonts w:hint="cs"/>
+          <w:rtl/>
+        </w:rPr>
+        <w:t xml:space="preserve"> </w:t>
+      </w:r>
+      <w:proofErr w:type="spellStart"/>
+      <w:r>
         <w:t>WatcherService</w:t>
       </w:r>
       <w:proofErr w:type="spellEnd"/>
       <w:r>
-        <w:t xml:space="preserve"> </w:t>
-      </w:r>
-      <w:r>
-        <w:rPr>
-          <w:rFonts w:hint="cs"/>
-          <w:rtl/>
-        </w:rPr>
-        <w:t xml:space="preserve"> </w:t>
-      </w:r>
-      <w:r>
-        <w:rPr>
-          <w:rtl/>
-        </w:rPr>
-        <w:t>ו־</w:t>
+        <w:t>\</w:t>
       </w:r>
       <w:proofErr w:type="spellStart"/>
       <w:r>
-        <w:rPr>
-          <w:b/>
-          <w:bCs/>
-        </w:rPr>
+        <w:t>WatcherService</w:t>
+      </w:r>
+      <w:proofErr w:type="spellEnd"/>
+    </w:p>
+    <w:p>
+      <w:r>
+        <w:rPr>
+          <w:rFonts w:cs="Arial"/>
+          <w:rtl/>
+        </w:rPr>
+        <w:drawing>
+          <wp:anchor distT="0" distB="0" distL="114300" distR="114300" simplePos="0" relativeHeight="251658240" behindDoc="0" locked="0" layoutInCell="1" allowOverlap="1" wp14:anchorId="2708D8D9" wp14:editId="554385CA">
+            <wp:simplePos x="0" y="0"/>
+            <wp:positionH relativeFrom="margin">
+              <wp:align>right</wp:align>
+            </wp:positionH>
+            <wp:positionV relativeFrom="paragraph">
+              <wp:posOffset>2812</wp:posOffset>
+            </wp:positionV>
+            <wp:extent cx="3994785" cy="3227705"/>
+            <wp:effectExtent l="0" t="0" r="5715" b="0"/>
+            <wp:wrapThrough wrapText="bothSides">
+              <wp:wrapPolygon edited="0">
+                <wp:start x="0" y="0"/>
+                <wp:lineTo x="0" y="21417"/>
+                <wp:lineTo x="21528" y="21417"/>
+                <wp:lineTo x="21528" y="0"/>
+                <wp:lineTo x="0" y="0"/>
+              </wp:wrapPolygon>
+            </wp:wrapThrough>
+            <wp:docPr id="841641118" name="תמונה 1"/>
+            <wp:cNvGraphicFramePr>
+              <a:graphicFrameLocks xmlns:a="http://schemas.openxmlformats.org/drawingml/2006/main" noChangeAspect="1"/>
+            </wp:cNvGraphicFramePr>
+            <a:graphic xmlns:a="http://schemas.openxmlformats.org/drawingml/2006/main">
+              <a:graphicData uri="http://schemas.openxmlformats.org/drawingml/2006/picture">
+                <pic:pic xmlns:pic="http://schemas.openxmlformats.org/drawingml/2006/picture">
+                  <pic:nvPicPr>
+                    <pic:cNvPr id="841641118" name=""/>
+                    <pic:cNvPicPr/>
+                  </pic:nvPicPr>
+                  <pic:blipFill>
+                    <a:blip r:embed="rId9">
+                      <a:extLst>
+                        <a:ext uri="{28A0092B-C50C-407E-A947-70E740481C1C}">
+                          <a14:useLocalDpi xmlns:a14="http://schemas.microsoft.com/office/drawing/2010/main" val="0"/>
+                        </a:ext>
+                      </a:extLst>
+                    </a:blip>
+                    <a:stretch>
+                      <a:fillRect/>
+                    </a:stretch>
+                  </pic:blipFill>
+                  <pic:spPr>
+                    <a:xfrm>
+                      <a:off x="0" y="0"/>
+                      <a:ext cx="3994785" cy="3227705"/>
+                    </a:xfrm>
+                    <a:prstGeom prst="rect">
+                      <a:avLst/>
+                    </a:prstGeom>
+                  </pic:spPr>
+                </pic:pic>
+              </a:graphicData>
+            </a:graphic>
+            <wp14:sizeRelH relativeFrom="margin">
+              <wp14:pctWidth>0</wp14:pctWidth>
+            </wp14:sizeRelH>
+            <wp14:sizeRelV relativeFrom="margin">
+              <wp14:pctHeight>0</wp14:pctHeight>
+            </wp14:sizeRelV>
+          </wp:anchor>
+        </w:drawing>
+      </w:r>
+    </w:p>
+    <w:p/>
+    <w:p/>
+    <w:p/>
+    <w:p/>
+    <w:p/>
+    <w:p>
+      <w:r>
+        <w:rPr>
+          <w:noProof/>
+        </w:rPr>
+        <mc:AlternateContent>
+          <mc:Choice Requires="wps">
+            <w:drawing>
+              <wp:anchor distT="0" distB="0" distL="114300" distR="114300" simplePos="0" relativeHeight="251660288" behindDoc="0" locked="0" layoutInCell="1" allowOverlap="1" wp14:anchorId="5B849AD7" wp14:editId="2DD348EB">
+                <wp:simplePos x="0" y="0"/>
+                <wp:positionH relativeFrom="column">
+                  <wp:posOffset>4727212</wp:posOffset>
+                </wp:positionH>
+                <wp:positionV relativeFrom="paragraph">
+                  <wp:posOffset>126818</wp:posOffset>
+                </wp:positionV>
+                <wp:extent cx="425115" cy="156410"/>
+                <wp:effectExtent l="0" t="0" r="13335" b="15240"/>
+                <wp:wrapNone/>
+                <wp:docPr id="1751337588" name="אליפסה 2"/>
+                <wp:cNvGraphicFramePr/>
+                <a:graphic xmlns:a="http://schemas.openxmlformats.org/drawingml/2006/main">
+                  <a:graphicData uri="http://schemas.microsoft.com/office/word/2010/wordprocessingShape">
+                    <wps:wsp>
+                      <wps:cNvSpPr/>
+                      <wps:spPr>
+                        <a:xfrm>
+                          <a:off x="0" y="0"/>
+                          <a:ext cx="425115" cy="156410"/>
+                        </a:xfrm>
+                        <a:prstGeom prst="ellipse">
+                          <a:avLst/>
+                        </a:prstGeom>
+                        <a:noFill/>
+                      </wps:spPr>
+                      <wps:style>
+                        <a:lnRef idx="2">
+                          <a:schemeClr val="accent1">
+                            <a:shade val="15000"/>
+                          </a:schemeClr>
+                        </a:lnRef>
+                        <a:fillRef idx="1">
+                          <a:schemeClr val="accent1"/>
+                        </a:fillRef>
+                        <a:effectRef idx="0">
+                          <a:schemeClr val="accent1"/>
+                        </a:effectRef>
+                        <a:fontRef idx="minor">
+                          <a:schemeClr val="lt1"/>
+                        </a:fontRef>
+                      </wps:style>
+                      <wps:bodyPr rot="0" spcFirstLastPara="0" vertOverflow="overflow" horzOverflow="overflow" vert="horz" wrap="square" lIns="91440" tIns="45720" rIns="91440" bIns="45720" numCol="1" spcCol="0" rtlCol="1" fromWordArt="0" anchor="ctr" anchorCtr="0" forceAA="0" compatLnSpc="1">
+                        <a:prstTxWarp prst="textNoShape">
+                          <a:avLst/>
+                        </a:prstTxWarp>
+                        <a:noAutofit/>
+                      </wps:bodyPr>
+                    </wps:wsp>
+                  </a:graphicData>
+                </a:graphic>
+              </wp:anchor>
+            </w:drawing>
+          </mc:Choice>
+          <mc:Fallback>
+            <w:pict>
+              <v:oval w14:anchorId="337616A6" id="אליפסה 2" o:spid="_x0000_s1026" style="position:absolute;left:0;text-align:left;margin-left:372.2pt;margin-top:10pt;width:33.45pt;height:12.3pt;z-index:251660288;visibility:visible;mso-wrap-style:square;mso-wrap-distance-left:9pt;mso-wrap-distance-top:0;mso-wrap-distance-right:9pt;mso-wrap-distance-bottom:0;mso-position-horizontal:absolute;mso-position-horizontal-relative:text;mso-position-vertical:absolute;mso-position-vertical-relative:text;v-text-anchor:middle" o:gfxdata="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" filled="f" strokecolor="#030e13 [484]" strokeweight="1pt">
+                <v:stroke joinstyle="miter"/>
+              </v:oval>
+            </w:pict>
+          </mc:Fallback>
+        </mc:AlternateContent>
+      </w:r>
+      <w:r>
+        <w:rPr>
+          <w:noProof/>
+        </w:rPr>
+        <mc:AlternateContent>
+          <mc:Choice Requires="wps">
+            <w:drawing>
+              <wp:anchor distT="0" distB="0" distL="114300" distR="114300" simplePos="0" relativeHeight="251659264" behindDoc="0" locked="0" layoutInCell="1" allowOverlap="1" wp14:anchorId="372AA3F7" wp14:editId="735CA165">
+                <wp:simplePos x="0" y="0"/>
+                <wp:positionH relativeFrom="column">
+                  <wp:posOffset>5191216</wp:posOffset>
+                </wp:positionH>
+                <wp:positionV relativeFrom="paragraph">
+                  <wp:posOffset>166551</wp:posOffset>
+                </wp:positionV>
+                <wp:extent cx="986064" cy="45719"/>
+                <wp:effectExtent l="38100" t="38100" r="24130" b="88265"/>
+                <wp:wrapNone/>
+                <wp:docPr id="2073555295" name="מחבר חץ ישר 1"/>
+                <wp:cNvGraphicFramePr/>
+                <a:graphic xmlns:a="http://schemas.openxmlformats.org/drawingml/2006/main">
+                  <a:graphicData uri="http://schemas.microsoft.com/office/word/2010/wordprocessingShape">
+                    <wps:wsp>
+                      <wps:cNvCnPr/>
+                      <wps:spPr>
+                        <a:xfrm flipH="1">
+                          <a:off x="0" y="0"/>
+                          <a:ext cx="986064" cy="45719"/>
+                        </a:xfrm>
+                        <a:prstGeom prst="straightConnector1">
+                          <a:avLst/>
+                        </a:prstGeom>
+                        <a:ln>
+                          <a:tailEnd type="triangle"/>
+                        </a:ln>
+                      </wps:spPr>
+                      <wps:style>
+                        <a:lnRef idx="1">
+                          <a:schemeClr val="accent1"/>
+                        </a:lnRef>
+                        <a:fillRef idx="0">
+                          <a:schemeClr val="accent1"/>
+                        </a:fillRef>
+                        <a:effectRef idx="0">
+                          <a:schemeClr val="accent1"/>
+                        </a:effectRef>
+                        <a:fontRef idx="minor">
+                          <a:schemeClr val="tx1"/>
+                        </a:fontRef>
+                      </wps:style>
+                      <wps:bodyPr/>
+                    </wps:wsp>
+                  </a:graphicData>
+                </a:graphic>
+                <wp14:sizeRelH relativeFrom="margin">
+                  <wp14:pctWidth>0</wp14:pctWidth>
+                </wp14:sizeRelH>
+                <wp14:sizeRelV relativeFrom="margin">
+                  <wp14:pctHeight>0</wp14:pctHeight>
+                </wp14:sizeRelV>
+              </wp:anchor>
+            </w:drawing>
+          </mc:Choice>
+          <mc:Fallback>
+            <w:pict>
+              <v:shapetype w14:anchorId="24FED5A6" id="_x0000_t32" coordsize="21600,21600" o:spt="32" o:oned="t" path="m,l21600,21600e" filled="f">
+                <v:path arrowok="t" fillok="f" o:connecttype="none"/>
+                <o:lock v:ext="edit" shapetype="t"/>
+              </v:shapetype>
+              <v:shape id="מחבר חץ ישר 1" o:spid="_x0000_s1026" type="#_x0000_t32" style="position:absolute;left:0;text-align:left;margin-left:408.75pt;margin-top:13.1pt;width:77.65pt;height:3.6pt;flip:x;z-index:251659264;visibility:visible;mso-wrap-style:square;mso-width-percent:0;mso-height-percent:0;mso-wrap-distance-left:9pt;mso-wrap-distance-top:0;mso-wrap-distance-right:9pt;mso-wrap-distance-bottom:0;mso-position-horizontal:absolute;mso-position-horizontal-relative:text;mso-position-vertical:absolute;mso-position-vertical-relative:text;mso-width-percent:0;mso-height-percent:0;mso-width-relative:margin;mso-height-relative:margin" o:gfxdata="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" strokecolor="#156082 [3204]" strokeweight=".5pt">
+                <v:stroke endarrow="block" joinstyle="miter"/>
+              </v:shape>
+            </w:pict>
+          </mc:Fallback>
+        </mc:AlternateContent>
+      </w:r>
+    </w:p>
+    <w:p/>
+    <w:p/>
+    <w:p/>
+    <w:p/>
+    <w:p/>
+    <w:p/>
+    <w:p>
+      <w:pPr>
+        <w:rPr>
+          <w:rtl/>
+        </w:rPr>
+      </w:pPr>
+      <w:r>
+        <w:rPr>
+          <w:rFonts w:hint="cs"/>
+          <w:rtl/>
+        </w:rPr>
+        <w:lastRenderedPageBreak/>
+        <w:t xml:space="preserve">לאחר </w:t>
+      </w:r>
+      <w:proofErr w:type="spellStart"/>
+      <w:r>
+        <w:rPr>
+          <w:rFonts w:hint="cs"/>
+          <w:rtl/>
+        </w:rPr>
+        <w:t>שניכנסנו</w:t>
+      </w:r>
+      <w:proofErr w:type="spellEnd"/>
+      <w:r>
+        <w:rPr>
+          <w:rFonts w:hint="cs"/>
+          <w:rtl/>
+        </w:rPr>
+        <w:t xml:space="preserve"> לתיקיה </w:t>
+      </w:r>
+      <w:proofErr w:type="spellStart"/>
+      <w:r>
+        <w:rPr>
+          <w:rFonts w:hint="cs"/>
+          <w:rtl/>
+        </w:rPr>
+        <w:t>ניגרור</w:t>
+      </w:r>
+      <w:proofErr w:type="spellEnd"/>
+      <w:r>
+        <w:rPr>
+          <w:rFonts w:hint="cs"/>
+          <w:rtl/>
+        </w:rPr>
+        <w:t xml:space="preserve"> לתוכה קובץ.</w:t>
+      </w:r>
+    </w:p>
+    <w:p>
+      <w:pPr>
+        <w:rPr>
+          <w:rtl/>
+        </w:rPr>
+      </w:pPr>
+      <w:r>
+        <w:t>PDF, TXT, PPT</w:t>
+      </w:r>
+      <w:r>
+        <w:t>X</w:t>
+      </w:r>
+      <w:r>
+        <w:t xml:space="preserve"> …</w:t>
+      </w:r>
+    </w:p>
+    <w:p>
+      <w:pPr>
+        <w:rPr>
+          <w:rtl/>
+        </w:rPr>
+      </w:pPr>
+      <w:r>
+        <w:rPr>
+          <w:rFonts w:cs="Arial"/>
+          <w:rtl/>
+        </w:rPr>
+        <w:drawing>
+          <wp:anchor distT="0" distB="0" distL="114300" distR="114300" simplePos="0" relativeHeight="251661312" behindDoc="0" locked="0" layoutInCell="1" allowOverlap="1" wp14:anchorId="4867CD2D" wp14:editId="2E10B173">
+            <wp:simplePos x="0" y="0"/>
+            <wp:positionH relativeFrom="column">
+              <wp:posOffset>1055551</wp:posOffset>
+            </wp:positionH>
+            <wp:positionV relativeFrom="paragraph">
+              <wp:posOffset>43090</wp:posOffset>
+            </wp:positionV>
+            <wp:extent cx="4011295" cy="2317115"/>
+            <wp:effectExtent l="0" t="0" r="8255" b="6985"/>
+            <wp:wrapThrough wrapText="bothSides">
+              <wp:wrapPolygon edited="0">
+                <wp:start x="0" y="0"/>
+                <wp:lineTo x="0" y="21488"/>
+                <wp:lineTo x="21542" y="21488"/>
+                <wp:lineTo x="21542" y="0"/>
+                <wp:lineTo x="0" y="0"/>
+              </wp:wrapPolygon>
+            </wp:wrapThrough>
+            <wp:docPr id="1819674070" name="תמונה 1"/>
+            <wp:cNvGraphicFramePr>
+              <a:graphicFrameLocks xmlns:a="http://schemas.openxmlformats.org/drawingml/2006/main" noChangeAspect="1"/>
+            </wp:cNvGraphicFramePr>
+            <a:graphic xmlns:a="http://schemas.openxmlformats.org/drawingml/2006/main">
+              <a:graphicData uri="http://schemas.openxmlformats.org/drawingml/2006/picture">
+                <pic:pic xmlns:pic="http://schemas.openxmlformats.org/drawingml/2006/picture">
+                  <pic:nvPicPr>
+                    <pic:cNvPr id="1819674070" name=""/>
+                    <pic:cNvPicPr/>
+                  </pic:nvPicPr>
+                  <pic:blipFill>
+                    <a:blip r:embed="rId10">
+                      <a:extLst>
+                        <a:ext uri="{28A0092B-C50C-407E-A947-70E740481C1C}">
+                          <a14:useLocalDpi xmlns:a14="http://schemas.microsoft.com/office/drawing/2010/main" val="0"/>
+                        </a:ext>
+                      </a:extLst>
+                    </a:blip>
+                    <a:stretch>
+                      <a:fillRect/>
+                    </a:stretch>
+                  </pic:blipFill>
+                  <pic:spPr>
+                    <a:xfrm>
+                      <a:off x="0" y="0"/>
+                      <a:ext cx="4011295" cy="2317115"/>
+                    </a:xfrm>
+                    <a:prstGeom prst="rect">
+                      <a:avLst/>
+                    </a:prstGeom>
+                  </pic:spPr>
+                </pic:pic>
+              </a:graphicData>
+            </a:graphic>
+            <wp14:sizeRelH relativeFrom="margin">
+              <wp14:pctWidth>0</wp14:pctWidth>
+            </wp14:sizeRelH>
+            <wp14:sizeRelV relativeFrom="margin">
+              <wp14:pctHeight>0</wp14:pctHeight>
+            </wp14:sizeRelV>
+          </wp:anchor>
+        </w:drawing>
+      </w:r>
+    </w:p>
+    <w:p/>
+    <w:p>
+      <w:pPr>
+        <w:rPr>
+          <w:rFonts w:hint="cs"/>
+          <w:rtl/>
+        </w:rPr>
+      </w:pPr>
+    </w:p>
+    <w:p/>
+    <w:p>
+      <w:pPr>
+        <w:rPr>
+          <w:rtl/>
+        </w:rPr>
+      </w:pPr>
+    </w:p>
+    <w:p>
+      <w:pPr>
+        <w:rPr>
+          <w:rtl/>
+        </w:rPr>
+      </w:pPr>
+    </w:p>
+    <w:p>
+      <w:pPr>
+        <w:rPr>
+          <w:rtl/>
+        </w:rPr>
+      </w:pPr>
+    </w:p>
+    <w:p>
+      <w:pPr>
+        <w:rPr>
+          <w:rtl/>
+        </w:rPr>
+      </w:pPr>
+    </w:p>
+    <w:p>
+      <w:pPr>
+        <w:rPr>
+          <w:rtl/>
+        </w:rPr>
+      </w:pPr>
+    </w:p>
+    <w:p>
+      <w:pPr>
+        <w:rPr>
+          <w:rtl/>
+        </w:rPr>
+      </w:pPr>
+    </w:p>
+    <w:p>
+      <w:pPr>
+        <w:rPr>
+          <w:rtl/>
+        </w:rPr>
+      </w:pPr>
+    </w:p>
+    <w:p>
+      <w:pPr>
+        <w:rPr>
+          <w:rtl/>
+        </w:rPr>
+      </w:pPr>
+      <w:r>
+        <w:rPr>
+          <w:rFonts w:hint="cs"/>
+          <w:rtl/>
+        </w:rPr>
+        <w:t>ברגע שגררנו לתיקיה קובץ המאזין יתחיל לעבוד</w:t>
+      </w:r>
+    </w:p>
+    <w:p>
+      <w:pPr>
+        <w:rPr>
+          <w:rtl/>
+        </w:rPr>
+      </w:pPr>
+      <w:r>
+        <w:rPr>
+          <w:rFonts w:cs="Arial"/>
+          <w:rtl/>
+        </w:rPr>
+        <w:drawing>
+          <wp:anchor distT="0" distB="0" distL="114300" distR="114300" simplePos="0" relativeHeight="251662336" behindDoc="0" locked="0" layoutInCell="1" allowOverlap="1" wp14:anchorId="2652EB53" wp14:editId="5665C539">
+            <wp:simplePos x="0" y="0"/>
+            <wp:positionH relativeFrom="margin">
+              <wp:posOffset>707299</wp:posOffset>
+            </wp:positionH>
+            <wp:positionV relativeFrom="paragraph">
+              <wp:posOffset>274411</wp:posOffset>
+            </wp:positionV>
+            <wp:extent cx="4038600" cy="3374390"/>
+            <wp:effectExtent l="0" t="0" r="0" b="0"/>
+            <wp:wrapThrough wrapText="bothSides">
+              <wp:wrapPolygon edited="0">
+                <wp:start x="0" y="0"/>
+                <wp:lineTo x="0" y="21462"/>
+                <wp:lineTo x="21498" y="21462"/>
+                <wp:lineTo x="21498" y="0"/>
+                <wp:lineTo x="0" y="0"/>
+              </wp:wrapPolygon>
+            </wp:wrapThrough>
+            <wp:docPr id="2056974115" name="תמונה 1"/>
+            <wp:cNvGraphicFramePr>
+              <a:graphicFrameLocks xmlns:a="http://schemas.openxmlformats.org/drawingml/2006/main" noChangeAspect="1"/>
+            </wp:cNvGraphicFramePr>
+            <a:graphic xmlns:a="http://schemas.openxmlformats.org/drawingml/2006/main">
+              <a:graphicData uri="http://schemas.openxmlformats.org/drawingml/2006/picture">
+                <pic:pic xmlns:pic="http://schemas.openxmlformats.org/drawingml/2006/picture">
+                  <pic:nvPicPr>
+                    <pic:cNvPr id="2056974115" name=""/>
+                    <pic:cNvPicPr/>
+                  </pic:nvPicPr>
+                  <pic:blipFill>
+                    <a:blip r:embed="rId11">
+                      <a:extLst>
+                        <a:ext uri="{28A0092B-C50C-407E-A947-70E740481C1C}">
+                          <a14:useLocalDpi xmlns:a14="http://schemas.microsoft.com/office/drawing/2010/main" val="0"/>
+                        </a:ext>
+                      </a:extLst>
+                    </a:blip>
+                    <a:stretch>
+                      <a:fillRect/>
+                    </a:stretch>
+                  </pic:blipFill>
+                  <pic:spPr>
+                    <a:xfrm>
+                      <a:off x="0" y="0"/>
+                      <a:ext cx="4038600" cy="3374390"/>
+                    </a:xfrm>
+                    <a:prstGeom prst="rect">
+                      <a:avLst/>
+                    </a:prstGeom>
+                  </pic:spPr>
+                </pic:pic>
+              </a:graphicData>
+            </a:graphic>
+            <wp14:sizeRelH relativeFrom="margin">
+              <wp14:pctWidth>0</wp14:pctWidth>
+            </wp14:sizeRelH>
+            <wp14:sizeRelV relativeFrom="margin">
+              <wp14:pctHeight>0</wp14:pctHeight>
+            </wp14:sizeRelV>
+          </wp:anchor>
+        </w:drawing>
+      </w:r>
+      <w:r>
+        <w:rPr>
+          <w:rFonts w:hint="cs"/>
+          <w:rtl/>
+        </w:rPr>
+        <w:t xml:space="preserve">אם </w:t>
+      </w:r>
+      <w:proofErr w:type="spellStart"/>
+      <w:r>
+        <w:rPr>
+          <w:rFonts w:hint="cs"/>
+          <w:rtl/>
+        </w:rPr>
+        <w:t>הכל</w:t>
+      </w:r>
+      <w:proofErr w:type="spellEnd"/>
+      <w:r>
+        <w:rPr>
+          <w:rFonts w:hint="cs"/>
+          <w:rtl/>
+        </w:rPr>
+        <w:t xml:space="preserve"> תקין הקובץ יעבור לתיקיה אחרת </w:t>
+      </w:r>
+    </w:p>
+    <w:p>
+      <w:r>
+        <w:rPr>
+          <w:noProof/>
+        </w:rPr>
+        <mc:AlternateContent>
+          <mc:Choice Requires="wps">
+            <w:drawing>
+              <wp:anchor distT="0" distB="0" distL="114300" distR="114300" simplePos="0" relativeHeight="251664384" behindDoc="0" locked="0" layoutInCell="1" allowOverlap="1" wp14:anchorId="0806C90D" wp14:editId="2DACDFF5">
+                <wp:simplePos x="0" y="0"/>
+                <wp:positionH relativeFrom="column">
+                  <wp:posOffset>4109357</wp:posOffset>
+                </wp:positionH>
+                <wp:positionV relativeFrom="paragraph">
+                  <wp:posOffset>1248047</wp:posOffset>
+                </wp:positionV>
+                <wp:extent cx="429986" cy="152400"/>
+                <wp:effectExtent l="0" t="0" r="27305" b="19050"/>
+                <wp:wrapNone/>
+                <wp:docPr id="374964360" name="אליפסה 4"/>
+                <wp:cNvGraphicFramePr/>
+                <a:graphic xmlns:a="http://schemas.openxmlformats.org/drawingml/2006/main">
+                  <a:graphicData uri="http://schemas.microsoft.com/office/word/2010/wordprocessingShape">
+                    <wps:wsp>
+                      <wps:cNvSpPr/>
+                      <wps:spPr>
+                        <a:xfrm>
+                          <a:off x="0" y="0"/>
+                          <a:ext cx="429986" cy="152400"/>
+                        </a:xfrm>
+                        <a:prstGeom prst="ellipse">
+                          <a:avLst/>
+                        </a:prstGeom>
+                        <a:noFill/>
+                      </wps:spPr>
+                      <wps:style>
+                        <a:lnRef idx="2">
+                          <a:schemeClr val="accent1">
+                            <a:shade val="15000"/>
+                          </a:schemeClr>
+                        </a:lnRef>
+                        <a:fillRef idx="1">
+                          <a:schemeClr val="accent1"/>
+                        </a:fillRef>
+                        <a:effectRef idx="0">
+                          <a:schemeClr val="accent1"/>
+                        </a:effectRef>
+                        <a:fontRef idx="minor">
+                          <a:schemeClr val="lt1"/>
+                        </a:fontRef>
+                      </wps:style>
+                      <wps:bodyPr rot="0" spcFirstLastPara="0" vertOverflow="overflow" horzOverflow="overflow" vert="horz" wrap="square" lIns="91440" tIns="45720" rIns="91440" bIns="45720" numCol="1" spcCol="0" rtlCol="1" fromWordArt="0" anchor="ctr" anchorCtr="0" forceAA="0" compatLnSpc="1">
+                        <a:prstTxWarp prst="textNoShape">
+                          <a:avLst/>
+                        </a:prstTxWarp>
+                        <a:noAutofit/>
+                      </wps:bodyPr>
+                    </wps:wsp>
+                  </a:graphicData>
+                </a:graphic>
+              </wp:anchor>
+            </w:drawing>
+          </mc:Choice>
+          <mc:Fallback>
+            <w:pict>
+              <v:oval w14:anchorId="18ACFF6C" id="אליפסה 4" o:spid="_x0000_s1026" style="position:absolute;left:0;text-align:left;margin-left:323.55pt;margin-top:98.25pt;width:33.85pt;height:12pt;z-index:251664384;visibility:visible;mso-wrap-style:square;mso-wrap-distance-left:9pt;mso-wrap-distance-top:0;mso-wrap-distance-right:9pt;mso-wrap-distance-bottom:0;mso-position-horizontal:absolute;mso-position-horizontal-relative:text;mso-position-vertical:absolute;mso-position-vertical-relative:text;v-text-anchor:middle" o:gfxdata="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" filled="f" strokecolor="#030e13 [484]" strokeweight="1pt">
+                <v:stroke joinstyle="miter"/>
+              </v:oval>
+            </w:pict>
+          </mc:Fallback>
+        </mc:AlternateContent>
+      </w:r>
+      <w:r>
+        <w:rPr>
+          <w:noProof/>
+        </w:rPr>
+        <mc:AlternateContent>
+          <mc:Choice Requires="wps">
+            <w:drawing>
+              <wp:anchor distT="0" distB="0" distL="114300" distR="114300" simplePos="0" relativeHeight="251663360" behindDoc="0" locked="0" layoutInCell="1" allowOverlap="1" wp14:anchorId="67A1B299" wp14:editId="3A095A42">
+                <wp:simplePos x="0" y="0"/>
+                <wp:positionH relativeFrom="column">
+                  <wp:posOffset>4587785</wp:posOffset>
+                </wp:positionH>
+                <wp:positionV relativeFrom="paragraph">
+                  <wp:posOffset>1291318</wp:posOffset>
+                </wp:positionV>
+                <wp:extent cx="963386" cy="21772"/>
+                <wp:effectExtent l="38100" t="57150" r="0" b="92710"/>
+                <wp:wrapNone/>
+                <wp:docPr id="24501582" name="מחבר חץ ישר 3"/>
+                <wp:cNvGraphicFramePr/>
+                <a:graphic xmlns:a="http://schemas.openxmlformats.org/drawingml/2006/main">
+                  <a:graphicData uri="http://schemas.microsoft.com/office/word/2010/wordprocessingShape">
+                    <wps:wsp>
+                      <wps:cNvCnPr/>
+                      <wps:spPr>
+                        <a:xfrm flipH="1">
+                          <a:off x="0" y="0"/>
+                          <a:ext cx="963386" cy="21772"/>
+                        </a:xfrm>
+                        <a:prstGeom prst="straightConnector1">
+                          <a:avLst/>
+                        </a:prstGeom>
+                        <a:ln>
+                          <a:tailEnd type="triangle"/>
+                        </a:ln>
+                      </wps:spPr>
+                      <wps:style>
+                        <a:lnRef idx="1">
+                          <a:schemeClr val="accent1"/>
+                        </a:lnRef>
+                        <a:fillRef idx="0">
+                          <a:schemeClr val="accent1"/>
+                        </a:fillRef>
+                        <a:effectRef idx="0">
+                          <a:schemeClr val="accent1"/>
+                        </a:effectRef>
+                        <a:fontRef idx="minor">
+                          <a:schemeClr val="tx1"/>
+                        </a:fontRef>
+                      </wps:style>
+                      <wps:bodyPr/>
+                    </wps:wsp>
+                  </a:graphicData>
+                </a:graphic>
+              </wp:anchor>
+            </w:drawing>
+          </mc:Choice>
+          <mc:Fallback>
+            <w:pict>
+              <v:shape w14:anchorId="6B12E449" id="מחבר חץ ישר 3" o:spid="_x0000_s1026" type="#_x0000_t32" style="position:absolute;left:0;text-align:left;margin-left:361.25pt;margin-top:101.7pt;width:75.85pt;height:1.7pt;flip:x;z-index:251663360;visibility:visible;mso-wrap-style:square;mso-wrap-distance-left:9pt;mso-wrap-distance-top:0;mso-wrap-distance-right:9pt;mso-wrap-distance-bottom:0;mso-position-horizontal:absolute;mso-position-horizontal-relative:text;mso-position-vertical:absolute;mso-position-vertical-relative:text" o:gfxdata="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" strokecolor="#156082 [3204]" strokeweight=".5pt">
+                <v:stroke endarrow="block" joinstyle="miter"/>
+              </v:shape>
+            </w:pict>
+          </mc:Fallback>
+        </mc:AlternateContent>
+      </w:r>
+    </w:p>
+    <w:p/>
+    <w:p/>
+    <w:p/>
+    <w:p/>
+    <w:p/>
+    <w:p/>
+    <w:p/>
+    <w:p/>
+    <w:p/>
+    <w:p/>
+    <w:p/>
+    <w:p>
+      <w:pPr>
+        <w:tabs>
+          <w:tab w:val="left" w:pos="2580"/>
+        </w:tabs>
+        <w:rPr>
+          <w:rtl/>
+        </w:rPr>
+      </w:pPr>
+      <w:r>
+        <w:rPr>
+          <w:rtl/>
+        </w:rPr>
+        <w:tab/>
+      </w:r>
+    </w:p>
+    <w:p>
+      <w:pPr>
+        <w:tabs>
+          <w:tab w:val="left" w:pos="2580"/>
+        </w:tabs>
+        <w:rPr>
+          <w:rtl/>
+        </w:rPr>
+      </w:pPr>
+    </w:p>
+    <w:p>
+      <w:pPr>
+        <w:tabs>
+          <w:tab w:val="left" w:pos="2580"/>
+        </w:tabs>
+        <w:rPr>
+          <w:rtl/>
+        </w:rPr>
+      </w:pPr>
+    </w:p>
+    <w:p>
+      <w:pPr>
+        <w:tabs>
+          <w:tab w:val="left" w:pos="2580"/>
+        </w:tabs>
+        <w:rPr>
+          <w:rtl/>
+        </w:rPr>
+      </w:pPr>
+    </w:p>
+    <w:p>
+      <w:pPr>
+        <w:tabs>
+          <w:tab w:val="left" w:pos="2580"/>
+        </w:tabs>
+        <w:rPr>
+          <w:rtl/>
+        </w:rPr>
+      </w:pPr>
+    </w:p>
+    <w:p>
+      <w:pPr>
+        <w:tabs>
+          <w:tab w:val="left" w:pos="2580"/>
+        </w:tabs>
+        <w:rPr>
+          <w:rtl/>
+        </w:rPr>
+      </w:pPr>
+      <w:r>
+        <w:rPr>
+          <w:rFonts w:hint="cs"/>
+          <w:noProof/>
+          <w:rtl/>
+          <w:lang w:val="he-IL"/>
+        </w:rPr>
+        <w:lastRenderedPageBreak/>
+        <mc:AlternateContent>
+          <mc:Choice Requires="wps">
+            <w:drawing>
+              <wp:anchor distT="0" distB="0" distL="114300" distR="114300" simplePos="0" relativeHeight="251666432" behindDoc="0" locked="0" layoutInCell="1" allowOverlap="1" wp14:anchorId="402E2185" wp14:editId="4CBBDEE5">
+                <wp:simplePos x="0" y="0"/>
+                <wp:positionH relativeFrom="column">
+                  <wp:posOffset>5276578</wp:posOffset>
+                </wp:positionH>
+                <wp:positionV relativeFrom="paragraph">
+                  <wp:posOffset>1779905</wp:posOffset>
+                </wp:positionV>
+                <wp:extent cx="887095" cy="10795"/>
+                <wp:effectExtent l="38100" t="57150" r="0" b="103505"/>
+                <wp:wrapNone/>
+                <wp:docPr id="1555360670" name="מחבר חץ ישר 5"/>
+                <wp:cNvGraphicFramePr/>
+                <a:graphic xmlns:a="http://schemas.openxmlformats.org/drawingml/2006/main">
+                  <a:graphicData uri="http://schemas.microsoft.com/office/word/2010/wordprocessingShape">
+                    <wps:wsp>
+                      <wps:cNvCnPr/>
+                      <wps:spPr>
+                        <a:xfrm flipH="1">
+                          <a:off x="0" y="0"/>
+                          <a:ext cx="887095" cy="10795"/>
+                        </a:xfrm>
+                        <a:prstGeom prst="straightConnector1">
+                          <a:avLst/>
+                        </a:prstGeom>
+                        <a:ln>
+                          <a:tailEnd type="triangle"/>
+                        </a:ln>
+                      </wps:spPr>
+                      <wps:style>
+                        <a:lnRef idx="1">
+                          <a:schemeClr val="accent1"/>
+                        </a:lnRef>
+                        <a:fillRef idx="0">
+                          <a:schemeClr val="accent1"/>
+                        </a:fillRef>
+                        <a:effectRef idx="0">
+                          <a:schemeClr val="accent1"/>
+                        </a:effectRef>
+                        <a:fontRef idx="minor">
+                          <a:schemeClr val="tx1"/>
+                        </a:fontRef>
+                      </wps:style>
+                      <wps:bodyPr/>
+                    </wps:wsp>
+                  </a:graphicData>
+                </a:graphic>
+              </wp:anchor>
+            </w:drawing>
+          </mc:Choice>
+          <mc:Fallback>
+            <w:pict>
+              <v:shape w14:anchorId="60196CAF" id="מחבר חץ ישר 5" o:spid="_x0000_s1026" type="#_x0000_t32" style="position:absolute;left:0;text-align:left;margin-left:415.5pt;margin-top:140.15pt;width:69.85pt;height:.85pt;flip:x;z-index:251666432;visibility:visible;mso-wrap-style:square;mso-wrap-distance-left:9pt;mso-wrap-distance-top:0;mso-wrap-distance-right:9pt;mso-wrap-distance-bottom:0;mso-position-horizontal:absolute;mso-position-horizontal-relative:text;mso-position-vertical:absolute;mso-position-vertical-relative:text" o:gfxdata="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" strokecolor="#156082 [3204]" strokeweight=".5pt">
+                <v:stroke endarrow="block" joinstyle="miter"/>
+              </v:shape>
+            </w:pict>
+          </mc:Fallback>
+        </mc:AlternateContent>
+      </w:r>
+      <w:r>
+        <w:rPr>
+          <w:rFonts w:hint="cs"/>
+          <w:noProof/>
+          <w:rtl/>
+          <w:lang w:val="he-IL"/>
+        </w:rPr>
+        <mc:AlternateContent>
+          <mc:Choice Requires="wps">
+            <w:drawing>
+              <wp:anchor distT="0" distB="0" distL="114300" distR="114300" simplePos="0" relativeHeight="251667456" behindDoc="0" locked="0" layoutInCell="1" allowOverlap="1" wp14:anchorId="7B5C2043" wp14:editId="018C6EC6">
+                <wp:simplePos x="0" y="0"/>
+                <wp:positionH relativeFrom="column">
+                  <wp:posOffset>3363686</wp:posOffset>
+                </wp:positionH>
+                <wp:positionV relativeFrom="paragraph">
+                  <wp:posOffset>1736271</wp:posOffset>
+                </wp:positionV>
+                <wp:extent cx="1948543" cy="174172"/>
+                <wp:effectExtent l="0" t="0" r="13970" b="16510"/>
+                <wp:wrapNone/>
+                <wp:docPr id="598529624" name="אליפסה 6"/>
+                <wp:cNvGraphicFramePr/>
+                <a:graphic xmlns:a="http://schemas.openxmlformats.org/drawingml/2006/main">
+                  <a:graphicData uri="http://schemas.microsoft.com/office/word/2010/wordprocessingShape">
+                    <wps:wsp>
+                      <wps:cNvSpPr/>
+                      <wps:spPr>
+                        <a:xfrm>
+                          <a:off x="0" y="0"/>
+                          <a:ext cx="1948543" cy="174172"/>
+                        </a:xfrm>
+                        <a:prstGeom prst="ellipse">
+                          <a:avLst/>
+                        </a:prstGeom>
+                        <a:noFill/>
+                      </wps:spPr>
+                      <wps:style>
+                        <a:lnRef idx="2">
+                          <a:schemeClr val="accent1">
+                            <a:shade val="15000"/>
+                          </a:schemeClr>
+                        </a:lnRef>
+                        <a:fillRef idx="1">
+                          <a:schemeClr val="accent1"/>
+                        </a:fillRef>
+                        <a:effectRef idx="0">
+                          <a:schemeClr val="accent1"/>
+                        </a:effectRef>
+                        <a:fontRef idx="minor">
+                          <a:schemeClr val="lt1"/>
+                        </a:fontRef>
+                      </wps:style>
+                      <wps:bodyPr rot="0" spcFirstLastPara="0" vertOverflow="overflow" horzOverflow="overflow" vert="horz" wrap="square" lIns="91440" tIns="45720" rIns="91440" bIns="45720" numCol="1" spcCol="0" rtlCol="1" fromWordArt="0" anchor="ctr" anchorCtr="0" forceAA="0" compatLnSpc="1">
+                        <a:prstTxWarp prst="textNoShape">
+                          <a:avLst/>
+                        </a:prstTxWarp>
+                        <a:noAutofit/>
+                      </wps:bodyPr>
+                    </wps:wsp>
+                  </a:graphicData>
+                </a:graphic>
+              </wp:anchor>
+            </w:drawing>
+          </mc:Choice>
+          <mc:Fallback>
+            <w:pict>
+              <v:oval w14:anchorId="7775E80F" id="אליפסה 6" o:spid="_x0000_s1026" style="position:absolute;left:0;text-align:left;margin-left:264.85pt;margin-top:136.7pt;width:153.45pt;height:13.7pt;z-index:251667456;visibility:visible;mso-wrap-style:square;mso-wrap-distance-left:9pt;mso-wrap-distance-top:0;mso-wrap-distance-right:9pt;mso-wrap-distance-bottom:0;mso-position-horizontal:absolute;mso-position-horizontal-relative:text;mso-position-vertical:absolute;mso-position-vertical-relative:text;v-text-anchor:middle" o:gfxdata="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" filled="f" strokecolor="#030e13 [484]" strokeweight="1pt">
+                <v:stroke joinstyle="miter"/>
+              </v:oval>
+            </w:pict>
+          </mc:Fallback>
+        </mc:AlternateContent>
+      </w:r>
+      <w:r>
+        <w:rPr>
+          <w:rFonts w:hint="cs"/>
+          <w:rtl/>
+        </w:rPr>
+        <w:t>ניכנס לתיקיה ושם תוכל לראות את המעבר של הקובץ</w:t>
+      </w:r>
+    </w:p>
+    <w:p>
+      <w:pPr>
+        <w:tabs>
+          <w:tab w:val="left" w:pos="2580"/>
+        </w:tabs>
+        <w:rPr>
+          <w:rtl/>
+        </w:rPr>
+      </w:pPr>
+      <w:r>
+        <w:rPr>
+          <w:rFonts w:cs="Arial"/>
+          <w:rtl/>
+        </w:rPr>
+        <w:drawing>
+          <wp:anchor distT="0" distB="0" distL="114300" distR="114300" simplePos="0" relativeHeight="251665408" behindDoc="0" locked="0" layoutInCell="1" allowOverlap="1" wp14:anchorId="4BC56AEC" wp14:editId="43C46912">
+            <wp:simplePos x="0" y="0"/>
+            <wp:positionH relativeFrom="column">
+              <wp:posOffset>0</wp:posOffset>
+            </wp:positionH>
+            <wp:positionV relativeFrom="paragraph">
+              <wp:posOffset>2631</wp:posOffset>
+            </wp:positionV>
+            <wp:extent cx="5274310" cy="2112645"/>
+            <wp:effectExtent l="0" t="0" r="2540" b="1905"/>
+            <wp:wrapThrough wrapText="bothSides">
+              <wp:wrapPolygon edited="0">
+                <wp:start x="0" y="0"/>
+                <wp:lineTo x="0" y="21425"/>
+                <wp:lineTo x="21532" y="21425"/>
+                <wp:lineTo x="21532" y="0"/>
+                <wp:lineTo x="0" y="0"/>
+              </wp:wrapPolygon>
+            </wp:wrapThrough>
+            <wp:docPr id="349978046" name="תמונה 1"/>
+            <wp:cNvGraphicFramePr>
+              <a:graphicFrameLocks xmlns:a="http://schemas.openxmlformats.org/drawingml/2006/main" noChangeAspect="1"/>
+            </wp:cNvGraphicFramePr>
+            <a:graphic xmlns:a="http://schemas.openxmlformats.org/drawingml/2006/main">
+              <a:graphicData uri="http://schemas.openxmlformats.org/drawingml/2006/picture">
+                <pic:pic xmlns:pic="http://schemas.openxmlformats.org/drawingml/2006/picture">
+                  <pic:nvPicPr>
+                    <pic:cNvPr id="349978046" name=""/>
+                    <pic:cNvPicPr/>
+                  </pic:nvPicPr>
+                  <pic:blipFill>
+                    <a:blip r:embed="rId12">
+                      <a:extLst>
+                        <a:ext uri="{28A0092B-C50C-407E-A947-70E740481C1C}">
+                          <a14:useLocalDpi xmlns:a14="http://schemas.microsoft.com/office/drawing/2010/main" val="0"/>
+                        </a:ext>
+                      </a:extLst>
+                    </a:blip>
+                    <a:stretch>
+                      <a:fillRect/>
+                    </a:stretch>
+                  </pic:blipFill>
+                  <pic:spPr>
+                    <a:xfrm>
+                      <a:off x="0" y="0"/>
+                      <a:ext cx="5274310" cy="2112645"/>
+                    </a:xfrm>
+                    <a:prstGeom prst="rect">
+                      <a:avLst/>
+                    </a:prstGeom>
+                  </pic:spPr>
+                </pic:pic>
+              </a:graphicData>
+            </a:graphic>
+          </wp:anchor>
+        </w:drawing>
+      </w:r>
+      <w:r>
+        <w:rPr>
+          <w:rFonts w:hint="cs"/>
+          <w:rtl/>
+        </w:rPr>
+        <w:t xml:space="preserve">עכשיו </w:t>
+      </w:r>
+      <w:proofErr w:type="spellStart"/>
+      <w:r>
+        <w:rPr>
+          <w:rFonts w:hint="cs"/>
+          <w:rtl/>
+        </w:rPr>
+        <w:t>ניבדוק</w:t>
+      </w:r>
+      <w:proofErr w:type="spellEnd"/>
+      <w:r>
+        <w:rPr>
+          <w:rFonts w:hint="cs"/>
+          <w:rtl/>
+        </w:rPr>
+        <w:t xml:space="preserve"> בסרוויס השני אליו שלחנו את המאטה דאטה לראות </w:t>
+      </w:r>
+      <w:proofErr w:type="spellStart"/>
+      <w:r>
+        <w:rPr>
+          <w:rFonts w:hint="cs"/>
+          <w:rtl/>
+        </w:rPr>
+        <w:t>שהכל</w:t>
+      </w:r>
+      <w:proofErr w:type="spellEnd"/>
+      <w:r>
+        <w:rPr>
+          <w:rFonts w:hint="cs"/>
+          <w:rtl/>
+        </w:rPr>
+        <w:t xml:space="preserve"> תקין</w:t>
+      </w:r>
+      <w:r>
+        <w:rPr>
+          <w:rFonts w:hint="cs"/>
+          <w:rtl/>
+        </w:rPr>
+        <w:t xml:space="preserve"> </w:t>
+      </w:r>
+    </w:p>
+    <w:p>
+      <w:pPr>
+        <w:tabs>
+          <w:tab w:val="left" w:pos="2580"/>
+        </w:tabs>
+        <w:rPr>
+          <w:rtl/>
+        </w:rPr>
+      </w:pPr>
+      <w:r>
+        <w:rPr>
+          <w:rFonts w:cs="Arial"/>
+          <w:noProof/>
+          <w:rtl/>
+          <w:lang w:val="he-IL"/>
+        </w:rPr>
+        <mc:AlternateContent>
+          <mc:Choice Requires="wps">
+            <w:drawing>
+              <wp:anchor distT="0" distB="0" distL="114300" distR="114300" simplePos="0" relativeHeight="251670528" behindDoc="0" locked="0" layoutInCell="1" allowOverlap="1" wp14:anchorId="2B9FD9E9" wp14:editId="013F6CE6">
+                <wp:simplePos x="0" y="0"/>
+                <wp:positionH relativeFrom="column">
+                  <wp:posOffset>4414157</wp:posOffset>
+                </wp:positionH>
+                <wp:positionV relativeFrom="paragraph">
+                  <wp:posOffset>1827349</wp:posOffset>
+                </wp:positionV>
+                <wp:extent cx="816429" cy="190500"/>
+                <wp:effectExtent l="0" t="0" r="22225" b="19050"/>
+                <wp:wrapNone/>
+                <wp:docPr id="2059605111" name="אליפסה 8"/>
+                <wp:cNvGraphicFramePr/>
+                <a:graphic xmlns:a="http://schemas.openxmlformats.org/drawingml/2006/main">
+                  <a:graphicData uri="http://schemas.microsoft.com/office/word/2010/wordprocessingShape">
+                    <wps:wsp>
+                      <wps:cNvSpPr/>
+                      <wps:spPr>
+                        <a:xfrm>
+                          <a:off x="0" y="0"/>
+                          <a:ext cx="816429" cy="190500"/>
+                        </a:xfrm>
+                        <a:prstGeom prst="ellipse">
+                          <a:avLst/>
+                        </a:prstGeom>
+                        <a:noFill/>
+                      </wps:spPr>
+                      <wps:style>
+                        <a:lnRef idx="2">
+                          <a:schemeClr val="accent1">
+                            <a:shade val="15000"/>
+                          </a:schemeClr>
+                        </a:lnRef>
+                        <a:fillRef idx="1">
+                          <a:schemeClr val="accent1"/>
+                        </a:fillRef>
+                        <a:effectRef idx="0">
+                          <a:schemeClr val="accent1"/>
+                        </a:effectRef>
+                        <a:fontRef idx="minor">
+                          <a:schemeClr val="lt1"/>
+                        </a:fontRef>
+                      </wps:style>
+                      <wps:bodyPr rot="0" spcFirstLastPara="0" vertOverflow="overflow" horzOverflow="overflow" vert="horz" wrap="square" lIns="91440" tIns="45720" rIns="91440" bIns="45720" numCol="1" spcCol="0" rtlCol="1" fromWordArt="0" anchor="ctr" anchorCtr="0" forceAA="0" compatLnSpc="1">
+                        <a:prstTxWarp prst="textNoShape">
+                          <a:avLst/>
+                        </a:prstTxWarp>
+                        <a:noAutofit/>
+                      </wps:bodyPr>
+                    </wps:wsp>
+                  </a:graphicData>
+                </a:graphic>
+              </wp:anchor>
+            </w:drawing>
+          </mc:Choice>
+          <mc:Fallback>
+            <w:pict>
+              <v:oval w14:anchorId="5EC0048C" id="אליפסה 8" o:spid="_x0000_s1026" style="position:absolute;left:0;text-align:left;margin-left:347.55pt;margin-top:143.9pt;width:64.3pt;height:15pt;z-index:251670528;visibility:visible;mso-wrap-style:square;mso-wrap-distance-left:9pt;mso-wrap-distance-top:0;mso-wrap-distance-right:9pt;mso-wrap-distance-bottom:0;mso-position-horizontal:absolute;mso-position-horizontal-relative:text;mso-position-vertical:absolute;mso-position-vertical-relative:text;v-text-anchor:middle" o:gfxdata="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" filled="f" strokecolor="#030e13 [484]" strokeweight="1pt">
+                <v:stroke joinstyle="miter"/>
+              </v:oval>
+            </w:pict>
+          </mc:Fallback>
+        </mc:AlternateContent>
+      </w:r>
+      <w:r>
+        <w:rPr>
+          <w:rFonts w:cs="Arial"/>
+          <w:noProof/>
+          <w:rtl/>
+          <w:lang w:val="he-IL"/>
+        </w:rPr>
+        <mc:AlternateContent>
+          <mc:Choice Requires="wps">
+            <w:drawing>
+              <wp:anchor distT="0" distB="0" distL="114300" distR="114300" simplePos="0" relativeHeight="251669504" behindDoc="0" locked="0" layoutInCell="1" allowOverlap="1" wp14:anchorId="059A584E" wp14:editId="1DB4CD93">
+                <wp:simplePos x="0" y="0"/>
+                <wp:positionH relativeFrom="column">
+                  <wp:posOffset>5224962</wp:posOffset>
+                </wp:positionH>
+                <wp:positionV relativeFrom="paragraph">
+                  <wp:posOffset>1930581</wp:posOffset>
+                </wp:positionV>
+                <wp:extent cx="849086" cy="5443"/>
+                <wp:effectExtent l="19050" t="57150" r="0" b="90170"/>
+                <wp:wrapNone/>
+                <wp:docPr id="1171604630" name="מחבר חץ ישר 7"/>
+                <wp:cNvGraphicFramePr/>
+                <a:graphic xmlns:a="http://schemas.openxmlformats.org/drawingml/2006/main">
+                  <a:graphicData uri="http://schemas.microsoft.com/office/word/2010/wordprocessingShape">
+                    <wps:wsp>
+                      <wps:cNvCnPr/>
+                      <wps:spPr>
+                        <a:xfrm flipH="1">
+                          <a:off x="0" y="0"/>
+                          <a:ext cx="849086" cy="5443"/>
+                        </a:xfrm>
+                        <a:prstGeom prst="straightConnector1">
+                          <a:avLst/>
+                        </a:prstGeom>
+                        <a:ln>
+                          <a:tailEnd type="triangle"/>
+                        </a:ln>
+                      </wps:spPr>
+                      <wps:style>
+                        <a:lnRef idx="1">
+                          <a:schemeClr val="accent1"/>
+                        </a:lnRef>
+                        <a:fillRef idx="0">
+                          <a:schemeClr val="accent1"/>
+                        </a:fillRef>
+                        <a:effectRef idx="0">
+                          <a:schemeClr val="accent1"/>
+                        </a:effectRef>
+                        <a:fontRef idx="minor">
+                          <a:schemeClr val="tx1"/>
+                        </a:fontRef>
+                      </wps:style>
+                      <wps:bodyPr/>
+                    </wps:wsp>
+                  </a:graphicData>
+                </a:graphic>
+              </wp:anchor>
+            </w:drawing>
+          </mc:Choice>
+          <mc:Fallback>
+            <w:pict>
+              <v:shape w14:anchorId="6E88512B" id="מחבר חץ ישר 7" o:spid="_x0000_s1026" type="#_x0000_t32" style="position:absolute;left:0;text-align:left;margin-left:411.4pt;margin-top:152pt;width:66.85pt;height:.45pt;flip:x;z-index:251669504;visibility:visible;mso-wrap-style:square;mso-wrap-distance-left:9pt;mso-wrap-distance-top:0;mso-wrap-distance-right:9pt;mso-wrap-distance-bottom:0;mso-position-horizontal:absolute;mso-position-horizontal-relative:text;mso-position-vertical:absolute;mso-position-vertical-relative:text" o:gfxdata="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" strokecolor="#156082 [3204]" strokeweight=".5pt">
+                <v:stroke endarrow="block" joinstyle="miter"/>
+              </v:shape>
+            </w:pict>
+          </mc:Fallback>
+        </mc:AlternateContent>
+      </w:r>
+      <w:r>
+        <w:rPr>
+          <w:rFonts w:cs="Arial"/>
+          <w:rtl/>
+        </w:rPr>
+        <w:drawing>
+          <wp:anchor distT="0" distB="0" distL="114300" distR="114300" simplePos="0" relativeHeight="251668480" behindDoc="0" locked="0" layoutInCell="1" allowOverlap="1" wp14:anchorId="6083FB75" wp14:editId="050A5A96">
+            <wp:simplePos x="0" y="0"/>
+            <wp:positionH relativeFrom="margin">
+              <wp:align>left</wp:align>
+            </wp:positionH>
+            <wp:positionV relativeFrom="paragraph">
+              <wp:posOffset>376283</wp:posOffset>
+            </wp:positionV>
+            <wp:extent cx="5274310" cy="2719705"/>
+            <wp:effectExtent l="0" t="0" r="2540" b="4445"/>
+            <wp:wrapThrough wrapText="bothSides">
+              <wp:wrapPolygon edited="0">
+                <wp:start x="0" y="0"/>
+                <wp:lineTo x="0" y="21484"/>
+                <wp:lineTo x="21532" y="21484"/>
+                <wp:lineTo x="21532" y="0"/>
+                <wp:lineTo x="0" y="0"/>
+              </wp:wrapPolygon>
+            </wp:wrapThrough>
+            <wp:docPr id="1403566995" name="תמונה 1" descr="תמונה שמכילה טקסט, צילום מסך, תוכנה, סמל מחשב&#10;&#10;תוכן בינה מלאכותית גנרטיבית עשוי להיות שגוי."/>
+            <wp:cNvGraphicFramePr>
+              <a:graphicFrameLocks xmlns:a="http://schemas.openxmlformats.org/drawingml/2006/main" noChangeAspect="1"/>
+            </wp:cNvGraphicFramePr>
+            <a:graphic xmlns:a="http://schemas.openxmlformats.org/drawingml/2006/main">
+              <a:graphicData uri="http://schemas.openxmlformats.org/drawingml/2006/picture">
+                <pic:pic xmlns:pic="http://schemas.openxmlformats.org/drawingml/2006/picture">
+                  <pic:nvPicPr>
+                    <pic:cNvPr id="1403566995" name="תמונה 1" descr="תמונה שמכילה טקסט, צילום מסך, תוכנה, סמל מחשב&#10;&#10;תוכן בינה מלאכותית גנרטיבית עשוי להיות שגוי."/>
+                    <pic:cNvPicPr/>
+                  </pic:nvPicPr>
+                  <pic:blipFill>
+                    <a:blip r:embed="rId13">
+                      <a:extLst>
+                        <a:ext uri="{28A0092B-C50C-407E-A947-70E740481C1C}">
+                          <a14:useLocalDpi xmlns:a14="http://schemas.microsoft.com/office/drawing/2010/main" val="0"/>
+                        </a:ext>
+                      </a:extLst>
+                    </a:blip>
+                    <a:stretch>
+                      <a:fillRect/>
+                    </a:stretch>
+                  </pic:blipFill>
+                  <pic:spPr>
+                    <a:xfrm>
+                      <a:off x="0" y="0"/>
+                      <a:ext cx="5274310" cy="2719705"/>
+                    </a:xfrm>
+                    <a:prstGeom prst="rect">
+                      <a:avLst/>
+                    </a:prstGeom>
+                  </pic:spPr>
+                </pic:pic>
+              </a:graphicData>
+            </a:graphic>
+          </wp:anchor>
+        </w:drawing>
+      </w:r>
+      <w:r>
+        <w:rPr>
+          <w:rFonts w:hint="cs"/>
+          <w:rtl/>
+        </w:rPr>
+        <w:t xml:space="preserve">ניכנס לתיקיית </w:t>
+      </w:r>
+      <w:proofErr w:type="spellStart"/>
+      <w:r>
         <w:t>LoggerService</w:t>
       </w:r>
       <w:proofErr w:type="spellEnd"/>
     </w:p>
     <w:p>
-      <w:r>
-        <w:rPr>
-          <w:rtl/>
-        </w:rPr>
-        <w:t xml:space="preserve">בתוך התיקייה של </w:t>
-      </w:r>
-      <w:r>
+      <w:pPr>
+        <w:tabs>
+          <w:tab w:val="left" w:pos="2580"/>
+        </w:tabs>
+        <w:rPr>
+          <w:rtl/>
+        </w:rPr>
+      </w:pPr>
+    </w:p>
+    <w:p>
+      <w:pPr>
+        <w:tabs>
+          <w:tab w:val="left" w:pos="2580"/>
+        </w:tabs>
+        <w:rPr>
+          <w:rtl/>
+        </w:rPr>
+      </w:pPr>
+    </w:p>
+    <w:p>
+      <w:pPr>
+        <w:tabs>
+          <w:tab w:val="left" w:pos="2580"/>
+        </w:tabs>
+        <w:rPr>
+          <w:rtl/>
+        </w:rPr>
+      </w:pPr>
+    </w:p>
+    <w:p>
+      <w:pPr>
+        <w:tabs>
+          <w:tab w:val="left" w:pos="2580"/>
+        </w:tabs>
+        <w:rPr>
+          <w:rtl/>
+        </w:rPr>
+      </w:pPr>
+    </w:p>
+    <w:p>
+      <w:pPr>
+        <w:tabs>
+          <w:tab w:val="left" w:pos="2580"/>
+        </w:tabs>
+        <w:rPr>
+          <w:rtl/>
+        </w:rPr>
+      </w:pPr>
+    </w:p>
+    <w:p>
+      <w:pPr>
+        <w:tabs>
+          <w:tab w:val="left" w:pos="2580"/>
+        </w:tabs>
+        <w:rPr>
+          <w:rtl/>
+        </w:rPr>
+      </w:pPr>
+    </w:p>
+    <w:p>
+      <w:pPr>
+        <w:tabs>
+          <w:tab w:val="left" w:pos="2580"/>
+        </w:tabs>
+        <w:rPr>
+          <w:rtl/>
+        </w:rPr>
+      </w:pPr>
+    </w:p>
+    <w:p>
+      <w:pPr>
+        <w:tabs>
+          <w:tab w:val="left" w:pos="2580"/>
+        </w:tabs>
+        <w:rPr>
+          <w:rtl/>
+        </w:rPr>
+      </w:pPr>
+    </w:p>
+    <w:p>
+      <w:pPr>
+        <w:tabs>
+          <w:tab w:val="left" w:pos="2580"/>
+        </w:tabs>
+        <w:rPr>
+          <w:rtl/>
+        </w:rPr>
+      </w:pPr>
+    </w:p>
+    <w:p>
+      <w:pPr>
+        <w:tabs>
+          <w:tab w:val="left" w:pos="2580"/>
+        </w:tabs>
+        <w:rPr>
+          <w:rtl/>
+        </w:rPr>
+      </w:pPr>
+    </w:p>
+    <w:p>
+      <w:pPr>
+        <w:tabs>
+          <w:tab w:val="left" w:pos="2580"/>
+        </w:tabs>
+        <w:rPr>
+          <w:rtl/>
+        </w:rPr>
+      </w:pPr>
+      <w:r>
+        <w:rPr>
+          <w:rFonts w:hint="cs"/>
+          <w:rtl/>
+        </w:rPr>
+        <w:lastRenderedPageBreak/>
+        <w:t xml:space="preserve">כאשר נכנסנו לתיקיה נראה את תיקיית </w:t>
+      </w:r>
+      <w:r>
+        <w:t>logs</w:t>
+      </w:r>
+      <w:r>
+        <w:rPr>
+          <w:rFonts w:hint="cs"/>
+          <w:rtl/>
+        </w:rPr>
+        <w:t xml:space="preserve"> ניכנס אליה </w:t>
+      </w:r>
+    </w:p>
+    <w:p>
+      <w:pPr>
+        <w:tabs>
+          <w:tab w:val="left" w:pos="2580"/>
+        </w:tabs>
+        <w:rPr>
+          <w:rtl/>
+        </w:rPr>
+      </w:pPr>
+      <w:r>
+        <w:rPr>
+          <w:rFonts w:cs="Arial"/>
+          <w:rtl/>
+        </w:rPr>
+        <w:drawing>
+          <wp:anchor distT="0" distB="0" distL="114300" distR="114300" simplePos="0" relativeHeight="251671552" behindDoc="0" locked="0" layoutInCell="1" allowOverlap="1" wp14:anchorId="2022266E" wp14:editId="439419CC">
+            <wp:simplePos x="0" y="0"/>
+            <wp:positionH relativeFrom="column">
+              <wp:posOffset>1187813</wp:posOffset>
+            </wp:positionH>
+            <wp:positionV relativeFrom="paragraph">
+              <wp:posOffset>2994</wp:posOffset>
+            </wp:positionV>
+            <wp:extent cx="3936365" cy="3177540"/>
+            <wp:effectExtent l="0" t="0" r="6985" b="3810"/>
+            <wp:wrapThrough wrapText="bothSides">
+              <wp:wrapPolygon edited="0">
+                <wp:start x="0" y="0"/>
+                <wp:lineTo x="0" y="21496"/>
+                <wp:lineTo x="21534" y="21496"/>
+                <wp:lineTo x="21534" y="0"/>
+                <wp:lineTo x="0" y="0"/>
+              </wp:wrapPolygon>
+            </wp:wrapThrough>
+            <wp:docPr id="2020030905" name="תמונה 1"/>
+            <wp:cNvGraphicFramePr>
+              <a:graphicFrameLocks xmlns:a="http://schemas.openxmlformats.org/drawingml/2006/main" noChangeAspect="1"/>
+            </wp:cNvGraphicFramePr>
+            <a:graphic xmlns:a="http://schemas.openxmlformats.org/drawingml/2006/main">
+              <a:graphicData uri="http://schemas.openxmlformats.org/drawingml/2006/picture">
+                <pic:pic xmlns:pic="http://schemas.openxmlformats.org/drawingml/2006/picture">
+                  <pic:nvPicPr>
+                    <pic:cNvPr id="2020030905" name=""/>
+                    <pic:cNvPicPr/>
+                  </pic:nvPicPr>
+                  <pic:blipFill>
+                    <a:blip r:embed="rId14">
+                      <a:extLst>
+                        <a:ext uri="{28A0092B-C50C-407E-A947-70E740481C1C}">
+                          <a14:useLocalDpi xmlns:a14="http://schemas.microsoft.com/office/drawing/2010/main" val="0"/>
+                        </a:ext>
+                      </a:extLst>
+                    </a:blip>
+                    <a:stretch>
+                      <a:fillRect/>
+                    </a:stretch>
+                  </pic:blipFill>
+                  <pic:spPr>
+                    <a:xfrm>
+                      <a:off x="0" y="0"/>
+                      <a:ext cx="3936365" cy="3177540"/>
+                    </a:xfrm>
+                    <a:prstGeom prst="rect">
+                      <a:avLst/>
+                    </a:prstGeom>
+                  </pic:spPr>
+                </pic:pic>
+              </a:graphicData>
+            </a:graphic>
+            <wp14:sizeRelH relativeFrom="margin">
+              <wp14:pctWidth>0</wp14:pctWidth>
+            </wp14:sizeRelH>
+            <wp14:sizeRelV relativeFrom="margin">
+              <wp14:pctHeight>0</wp14:pctHeight>
+            </wp14:sizeRelV>
+          </wp:anchor>
+        </w:drawing>
+      </w:r>
+    </w:p>
+    <w:p>
+      <w:pPr>
+        <w:tabs>
+          <w:tab w:val="left" w:pos="2580"/>
+        </w:tabs>
+        <w:rPr>
+          <w:rtl/>
+        </w:rPr>
+      </w:pPr>
+    </w:p>
+    <w:p>
+      <w:pPr>
+        <w:tabs>
+          <w:tab w:val="left" w:pos="2580"/>
+        </w:tabs>
+        <w:rPr>
+          <w:rtl/>
+        </w:rPr>
+      </w:pPr>
+    </w:p>
+    <w:p>
+      <w:pPr>
+        <w:tabs>
+          <w:tab w:val="left" w:pos="2580"/>
+        </w:tabs>
+        <w:rPr>
+          <w:rtl/>
+        </w:rPr>
+      </w:pPr>
+      <w:r>
+        <w:rPr>
+          <w:rFonts w:cs="Arial"/>
+          <w:noProof/>
+          <w:rtl/>
+          <w:lang w:val="he-IL"/>
+        </w:rPr>
+        <mc:AlternateContent>
+          <mc:Choice Requires="wps">
+            <w:drawing>
+              <wp:anchor distT="0" distB="0" distL="114300" distR="114300" simplePos="0" relativeHeight="251673600" behindDoc="0" locked="0" layoutInCell="1" allowOverlap="1" wp14:anchorId="3E31956C" wp14:editId="740DC193">
+                <wp:simplePos x="0" y="0"/>
+                <wp:positionH relativeFrom="column">
+                  <wp:posOffset>4565015</wp:posOffset>
+                </wp:positionH>
+                <wp:positionV relativeFrom="paragraph">
+                  <wp:posOffset>237762</wp:posOffset>
+                </wp:positionV>
+                <wp:extent cx="521970" cy="135890"/>
+                <wp:effectExtent l="0" t="0" r="11430" b="16510"/>
+                <wp:wrapNone/>
+                <wp:docPr id="1655251348" name="אליפסה 10"/>
+                <wp:cNvGraphicFramePr/>
+                <a:graphic xmlns:a="http://schemas.openxmlformats.org/drawingml/2006/main">
+                  <a:graphicData uri="http://schemas.microsoft.com/office/word/2010/wordprocessingShape">
+                    <wps:wsp>
+                      <wps:cNvSpPr/>
+                      <wps:spPr>
+                        <a:xfrm>
+                          <a:off x="0" y="0"/>
+                          <a:ext cx="521970" cy="135890"/>
+                        </a:xfrm>
+                        <a:prstGeom prst="ellipse">
+                          <a:avLst/>
+                        </a:prstGeom>
+                        <a:noFill/>
+                      </wps:spPr>
+                      <wps:style>
+                        <a:lnRef idx="2">
+                          <a:schemeClr val="accent1">
+                            <a:shade val="15000"/>
+                          </a:schemeClr>
+                        </a:lnRef>
+                        <a:fillRef idx="1">
+                          <a:schemeClr val="accent1"/>
+                        </a:fillRef>
+                        <a:effectRef idx="0">
+                          <a:schemeClr val="accent1"/>
+                        </a:effectRef>
+                        <a:fontRef idx="minor">
+                          <a:schemeClr val="lt1"/>
+                        </a:fontRef>
+                      </wps:style>
+                      <wps:bodyPr rot="0" spcFirstLastPara="0" vertOverflow="overflow" horzOverflow="overflow" vert="horz" wrap="square" lIns="91440" tIns="45720" rIns="91440" bIns="45720" numCol="1" spcCol="0" rtlCol="1" fromWordArt="0" anchor="ctr" anchorCtr="0" forceAA="0" compatLnSpc="1">
+                        <a:prstTxWarp prst="textNoShape">
+                          <a:avLst/>
+                        </a:prstTxWarp>
+                        <a:noAutofit/>
+                      </wps:bodyPr>
+                    </wps:wsp>
+                  </a:graphicData>
+                </a:graphic>
+              </wp:anchor>
+            </w:drawing>
+          </mc:Choice>
+          <mc:Fallback>
+            <w:pict>
+              <v:oval w14:anchorId="06983FAB" id="אליפסה 10" o:spid="_x0000_s1026" style="position:absolute;left:0;text-align:left;margin-left:359.45pt;margin-top:18.7pt;width:41.1pt;height:10.7pt;z-index:251673600;visibility:visible;mso-wrap-style:square;mso-wrap-distance-left:9pt;mso-wrap-distance-top:0;mso-wrap-distance-right:9pt;mso-wrap-distance-bottom:0;mso-position-horizontal:absolute;mso-position-horizontal-relative:text;mso-position-vertical:absolute;mso-position-vertical-relative:text;v-text-anchor:middle" o:gfxdata="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" filled="f" strokecolor="#030e13 [484]" strokeweight="1pt">
+                <v:stroke joinstyle="miter"/>
+              </v:oval>
+            </w:pict>
+          </mc:Fallback>
+        </mc:AlternateContent>
+      </w:r>
+      <w:r>
+        <w:rPr>
+          <w:rFonts w:cs="Arial" w:hint="cs"/>
+          <w:noProof/>
+          <w:rtl/>
+          <w:lang w:val="he-IL"/>
+        </w:rPr>
+        <w:t>...</w:t>
+      </w:r>
+    </w:p>
+    <w:p>
+      <w:pPr>
+        <w:tabs>
+          <w:tab w:val="left" w:pos="2580"/>
+        </w:tabs>
+        <w:rPr>
+          <w:rtl/>
+        </w:rPr>
+      </w:pPr>
+      <w:r>
+        <w:rPr>
+          <w:rFonts w:cs="Arial"/>
+          <w:noProof/>
+          <w:rtl/>
+          <w:lang w:val="he-IL"/>
+        </w:rPr>
+        <mc:AlternateContent>
+          <mc:Choice Requires="wps">
+            <w:drawing>
+              <wp:anchor distT="0" distB="0" distL="114300" distR="114300" simplePos="0" relativeHeight="251672576" behindDoc="0" locked="0" layoutInCell="1" allowOverlap="1" wp14:anchorId="6879FD35" wp14:editId="6ACD328B">
+                <wp:simplePos x="0" y="0"/>
+                <wp:positionH relativeFrom="column">
+                  <wp:posOffset>5091430</wp:posOffset>
+                </wp:positionH>
+                <wp:positionV relativeFrom="paragraph">
+                  <wp:posOffset>7620</wp:posOffset>
+                </wp:positionV>
+                <wp:extent cx="815975" cy="5080"/>
+                <wp:effectExtent l="38100" t="76200" r="0" b="90170"/>
+                <wp:wrapNone/>
+                <wp:docPr id="1857892168" name="מחבר חץ ישר 9"/>
+                <wp:cNvGraphicFramePr/>
+                <a:graphic xmlns:a="http://schemas.openxmlformats.org/drawingml/2006/main">
+                  <a:graphicData uri="http://schemas.microsoft.com/office/word/2010/wordprocessingShape">
+                    <wps:wsp>
+                      <wps:cNvCnPr/>
+                      <wps:spPr>
+                        <a:xfrm flipH="1" flipV="1">
+                          <a:off x="0" y="0"/>
+                          <a:ext cx="815975" cy="5080"/>
+                        </a:xfrm>
+                        <a:prstGeom prst="straightConnector1">
+                          <a:avLst/>
+                        </a:prstGeom>
+                        <a:ln>
+                          <a:tailEnd type="triangle"/>
+                        </a:ln>
+                      </wps:spPr>
+                      <wps:style>
+                        <a:lnRef idx="1">
+                          <a:schemeClr val="accent1"/>
+                        </a:lnRef>
+                        <a:fillRef idx="0">
+                          <a:schemeClr val="accent1"/>
+                        </a:fillRef>
+                        <a:effectRef idx="0">
+                          <a:schemeClr val="accent1"/>
+                        </a:effectRef>
+                        <a:fontRef idx="minor">
+                          <a:schemeClr val="tx1"/>
+                        </a:fontRef>
+                      </wps:style>
+                      <wps:bodyPr/>
+                    </wps:wsp>
+                  </a:graphicData>
+                </a:graphic>
+              </wp:anchor>
+            </w:drawing>
+          </mc:Choice>
+          <mc:Fallback>
+            <w:pict>
+              <v:shape w14:anchorId="44493CD9" id="מחבר חץ ישר 9" o:spid="_x0000_s1026" type="#_x0000_t32" style="position:absolute;left:0;text-align:left;margin-left:400.9pt;margin-top:.6pt;width:64.25pt;height:.4pt;flip:x y;z-index:251672576;visibility:visible;mso-wrap-style:square;mso-wrap-distance-left:9pt;mso-wrap-distance-top:0;mso-wrap-distance-right:9pt;mso-wrap-distance-bottom:0;mso-position-horizontal:absolute;mso-position-horizontal-relative:text;mso-position-vertical:absolute;mso-position-vertical-relative:text" o:gfxdata="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" strokecolor="#156082 [3204]" strokeweight=".5pt">
+                <v:stroke endarrow="block" joinstyle="miter"/>
+              </v:shape>
+            </w:pict>
+          </mc:Fallback>
+        </mc:AlternateContent>
+      </w:r>
+    </w:p>
+    <w:p>
+      <w:pPr>
+        <w:tabs>
+          <w:tab w:val="left" w:pos="2580"/>
+        </w:tabs>
+        <w:rPr>
+          <w:rtl/>
+        </w:rPr>
+      </w:pPr>
+    </w:p>
+    <w:p>
+      <w:pPr>
+        <w:tabs>
+          <w:tab w:val="left" w:pos="2580"/>
+        </w:tabs>
+        <w:rPr>
+          <w:rtl/>
+        </w:rPr>
+      </w:pPr>
+    </w:p>
+    <w:p>
+      <w:pPr>
+        <w:tabs>
+          <w:tab w:val="left" w:pos="2580"/>
+        </w:tabs>
+        <w:rPr>
+          <w:rtl/>
+        </w:rPr>
+      </w:pPr>
+    </w:p>
+    <w:p>
+      <w:pPr>
+        <w:tabs>
+          <w:tab w:val="left" w:pos="2580"/>
+        </w:tabs>
+        <w:rPr>
+          <w:rtl/>
+        </w:rPr>
+      </w:pPr>
+    </w:p>
+    <w:p>
+      <w:pPr>
+        <w:tabs>
+          <w:tab w:val="left" w:pos="2580"/>
+        </w:tabs>
+        <w:rPr>
+          <w:rtl/>
+        </w:rPr>
+      </w:pPr>
+    </w:p>
+    <w:p>
+      <w:pPr>
+        <w:tabs>
+          <w:tab w:val="left" w:pos="2580"/>
+        </w:tabs>
+        <w:rPr>
+          <w:rtl/>
+        </w:rPr>
+      </w:pPr>
+    </w:p>
+    <w:p>
+      <w:pPr>
+        <w:tabs>
+          <w:tab w:val="left" w:pos="2580"/>
+        </w:tabs>
+        <w:rPr>
+          <w:rtl/>
+        </w:rPr>
+      </w:pPr>
+    </w:p>
+    <w:p>
+      <w:pPr>
+        <w:tabs>
+          <w:tab w:val="left" w:pos="2580"/>
+        </w:tabs>
+      </w:pPr>
+      <w:r>
+        <w:rPr>
+          <w:rFonts w:hint="cs"/>
+          <w:rtl/>
+        </w:rPr>
+        <w:t xml:space="preserve">בתוך התיקיה נוכל לראות קבצי </w:t>
+      </w:r>
+      <w:r>
+        <w:t>.txt</w:t>
+      </w:r>
+    </w:p>
+    <w:p>
+      <w:pPr>
+        <w:tabs>
+          <w:tab w:val="left" w:pos="2580"/>
+        </w:tabs>
+        <w:rPr>
+          <w:rtl/>
+        </w:rPr>
+      </w:pPr>
+      <w:r>
+        <w:rPr>
+          <w:rFonts w:cs="Arial"/>
+          <w:noProof/>
+          <w:rtl/>
+          <w:lang w:val="he-IL"/>
+        </w:rPr>
+        <mc:AlternateContent>
+          <mc:Choice Requires="wps">
+            <w:drawing>
+              <wp:anchor distT="0" distB="0" distL="114300" distR="114300" simplePos="0" relativeHeight="251675648" behindDoc="0" locked="0" layoutInCell="1" allowOverlap="1" wp14:anchorId="189E639C" wp14:editId="50E43992">
+                <wp:simplePos x="0" y="0"/>
+                <wp:positionH relativeFrom="column">
+                  <wp:posOffset>5238568</wp:posOffset>
+                </wp:positionH>
+                <wp:positionV relativeFrom="paragraph">
+                  <wp:posOffset>1083582</wp:posOffset>
+                </wp:positionV>
+                <wp:extent cx="840922" cy="45719"/>
+                <wp:effectExtent l="38100" t="38100" r="16510" b="88265"/>
+                <wp:wrapNone/>
+                <wp:docPr id="277119019" name="מחבר חץ ישר 11"/>
+                <wp:cNvGraphicFramePr/>
+                <a:graphic xmlns:a="http://schemas.openxmlformats.org/drawingml/2006/main">
+                  <a:graphicData uri="http://schemas.microsoft.com/office/word/2010/wordprocessingShape">
+                    <wps:wsp>
+                      <wps:cNvCnPr/>
+                      <wps:spPr>
+                        <a:xfrm flipH="1">
+                          <a:off x="0" y="0"/>
+                          <a:ext cx="840922" cy="45719"/>
+                        </a:xfrm>
+                        <a:prstGeom prst="straightConnector1">
+                          <a:avLst/>
+                        </a:prstGeom>
+                        <a:ln>
+                          <a:tailEnd type="triangle"/>
+                        </a:ln>
+                      </wps:spPr>
+                      <wps:style>
+                        <a:lnRef idx="1">
+                          <a:schemeClr val="accent1"/>
+                        </a:lnRef>
+                        <a:fillRef idx="0">
+                          <a:schemeClr val="accent1"/>
+                        </a:fillRef>
+                        <a:effectRef idx="0">
+                          <a:schemeClr val="accent1"/>
+                        </a:effectRef>
+                        <a:fontRef idx="minor">
+                          <a:schemeClr val="tx1"/>
+                        </a:fontRef>
+                      </wps:style>
+                      <wps:bodyPr/>
+                    </wps:wsp>
+                  </a:graphicData>
+                </a:graphic>
+                <wp14:sizeRelH relativeFrom="margin">
+                  <wp14:pctWidth>0</wp14:pctWidth>
+                </wp14:sizeRelH>
+                <wp14:sizeRelV relativeFrom="margin">
+                  <wp14:pctHeight>0</wp14:pctHeight>
+                </wp14:sizeRelV>
+              </wp:anchor>
+            </w:drawing>
+          </mc:Choice>
+          <mc:Fallback>
+            <w:pict>
+              <v:shape w14:anchorId="242B5653" id="מחבר חץ ישר 11" o:spid="_x0000_s1026" type="#_x0000_t32" style="position:absolute;left:0;text-align:left;margin-left:412.5pt;margin-top:85.3pt;width:66.2pt;height:3.6pt;flip:x;z-index:251675648;visibility:visible;mso-wrap-style:square;mso-width-percent:0;mso-height-percent:0;mso-wrap-distance-left:9pt;mso-wrap-distance-top:0;mso-wrap-distance-right:9pt;mso-wrap-distance-bottom:0;mso-position-horizontal:absolute;mso-position-horizontal-relative:text;mso-position-vertical:absolute;mso-position-vertical-relative:text;mso-width-percent:0;mso-height-percent:0;mso-width-relative:margin;mso-height-relative:margin" o:gfxdata="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" strokecolor="#156082 [3204]" strokeweight=".5pt">
+                <v:stroke endarrow="block" joinstyle="miter"/>
+              </v:shape>
+            </w:pict>
+          </mc:Fallback>
+        </mc:AlternateContent>
+      </w:r>
+      <w:r>
+        <w:rPr>
+          <w:rFonts w:cs="Arial"/>
+          <w:noProof/>
+          <w:rtl/>
+          <w:lang w:val="he-IL"/>
+        </w:rPr>
+        <mc:AlternateContent>
+          <mc:Choice Requires="wps">
+            <w:drawing>
+              <wp:anchor distT="0" distB="0" distL="114300" distR="114300" simplePos="0" relativeHeight="251676672" behindDoc="0" locked="0" layoutInCell="1" allowOverlap="1" wp14:anchorId="09BB2A31" wp14:editId="5CAC64DC">
+                <wp:simplePos x="0" y="0"/>
+                <wp:positionH relativeFrom="column">
+                  <wp:posOffset>3042557</wp:posOffset>
+                </wp:positionH>
+                <wp:positionV relativeFrom="paragraph">
+                  <wp:posOffset>989511</wp:posOffset>
+                </wp:positionV>
+                <wp:extent cx="2182586" cy="342900"/>
+                <wp:effectExtent l="0" t="0" r="27305" b="19050"/>
+                <wp:wrapNone/>
+                <wp:docPr id="544035779" name="אליפסה 12"/>
+                <wp:cNvGraphicFramePr/>
+                <a:graphic xmlns:a="http://schemas.openxmlformats.org/drawingml/2006/main">
+                  <a:graphicData uri="http://schemas.microsoft.com/office/word/2010/wordprocessingShape">
+                    <wps:wsp>
+                      <wps:cNvSpPr/>
+                      <wps:spPr>
+                        <a:xfrm>
+                          <a:off x="0" y="0"/>
+                          <a:ext cx="2182586" cy="342900"/>
+                        </a:xfrm>
+                        <a:prstGeom prst="ellipse">
+                          <a:avLst/>
+                        </a:prstGeom>
+                        <a:noFill/>
+                      </wps:spPr>
+                      <wps:style>
+                        <a:lnRef idx="2">
+                          <a:schemeClr val="accent1">
+                            <a:shade val="15000"/>
+                          </a:schemeClr>
+                        </a:lnRef>
+                        <a:fillRef idx="1">
+                          <a:schemeClr val="accent1"/>
+                        </a:fillRef>
+                        <a:effectRef idx="0">
+                          <a:schemeClr val="accent1"/>
+                        </a:effectRef>
+                        <a:fontRef idx="minor">
+                          <a:schemeClr val="lt1"/>
+                        </a:fontRef>
+                      </wps:style>
+                      <wps:bodyPr rot="0" spcFirstLastPara="0" vertOverflow="overflow" horzOverflow="overflow" vert="horz" wrap="square" lIns="91440" tIns="45720" rIns="91440" bIns="45720" numCol="1" spcCol="0" rtlCol="1" fromWordArt="0" anchor="ctr" anchorCtr="0" forceAA="0" compatLnSpc="1">
+                        <a:prstTxWarp prst="textNoShape">
+                          <a:avLst/>
+                        </a:prstTxWarp>
+                        <a:noAutofit/>
+                      </wps:bodyPr>
+                    </wps:wsp>
+                  </a:graphicData>
+                </a:graphic>
+              </wp:anchor>
+            </w:drawing>
+          </mc:Choice>
+          <mc:Fallback>
+            <w:pict>
+              <v:oval w14:anchorId="33A6E409" id="אליפסה 12" o:spid="_x0000_s1026" style="position:absolute;left:0;text-align:left;margin-left:239.55pt;margin-top:77.9pt;width:171.85pt;height:27pt;z-index:251676672;visibility:visible;mso-wrap-style:square;mso-wrap-distance-left:9pt;mso-wrap-distance-top:0;mso-wrap-distance-right:9pt;mso-wrap-distance-bottom:0;mso-position-horizontal:absolute;mso-position-horizontal-relative:text;mso-position-vertical:absolute;mso-position-vertical-relative:text;v-text-anchor:middle" o:gfxdata="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" filled="f" strokecolor="#030e13 [484]" strokeweight="1pt">
+                <v:stroke joinstyle="miter"/>
+              </v:oval>
+            </w:pict>
+          </mc:Fallback>
+        </mc:AlternateContent>
+      </w:r>
+      <w:r>
+        <w:rPr>
+          <w:rFonts w:cs="Arial"/>
+          <w:rtl/>
+        </w:rPr>
+        <w:drawing>
+          <wp:anchor distT="0" distB="0" distL="114300" distR="114300" simplePos="0" relativeHeight="251674624" behindDoc="0" locked="0" layoutInCell="1" allowOverlap="1" wp14:anchorId="0F114511" wp14:editId="36C9ACC0">
+            <wp:simplePos x="0" y="0"/>
+            <wp:positionH relativeFrom="margin">
+              <wp:align>left</wp:align>
+            </wp:positionH>
+            <wp:positionV relativeFrom="paragraph">
+              <wp:posOffset>221978</wp:posOffset>
+            </wp:positionV>
+            <wp:extent cx="5274310" cy="1880870"/>
+            <wp:effectExtent l="0" t="0" r="2540" b="5080"/>
+            <wp:wrapThrough wrapText="bothSides">
+              <wp:wrapPolygon edited="0">
+                <wp:start x="0" y="0"/>
+                <wp:lineTo x="0" y="21440"/>
+                <wp:lineTo x="21532" y="21440"/>
+                <wp:lineTo x="21532" y="0"/>
+                <wp:lineTo x="0" y="0"/>
+              </wp:wrapPolygon>
+            </wp:wrapThrough>
+            <wp:docPr id="1111710688" name="תמונה 1"/>
+            <wp:cNvGraphicFramePr>
+              <a:graphicFrameLocks xmlns:a="http://schemas.openxmlformats.org/drawingml/2006/main" noChangeAspect="1"/>
+            </wp:cNvGraphicFramePr>
+            <a:graphic xmlns:a="http://schemas.openxmlformats.org/drawingml/2006/main">
+              <a:graphicData uri="http://schemas.openxmlformats.org/drawingml/2006/picture">
+                <pic:pic xmlns:pic="http://schemas.openxmlformats.org/drawingml/2006/picture">
+                  <pic:nvPicPr>
+                    <pic:cNvPr id="1111710688" name=""/>
+                    <pic:cNvPicPr/>
+                  </pic:nvPicPr>
+                  <pic:blipFill>
+                    <a:blip r:embed="rId15">
+                      <a:extLst>
+                        <a:ext uri="{28A0092B-C50C-407E-A947-70E740481C1C}">
+                          <a14:useLocalDpi xmlns:a14="http://schemas.microsoft.com/office/drawing/2010/main" val="0"/>
+                        </a:ext>
+                      </a:extLst>
+                    </a:blip>
+                    <a:stretch>
+                      <a:fillRect/>
+                    </a:stretch>
+                  </pic:blipFill>
+                  <pic:spPr>
+                    <a:xfrm>
+                      <a:off x="0" y="0"/>
+                      <a:ext cx="5274310" cy="1880870"/>
+                    </a:xfrm>
+                    <a:prstGeom prst="rect">
+                      <a:avLst/>
+                    </a:prstGeom>
+                  </pic:spPr>
+                </pic:pic>
+              </a:graphicData>
+            </a:graphic>
+          </wp:anchor>
+        </w:drawing>
+      </w:r>
+      <w:r>
+        <w:rPr>
+          <w:rFonts w:hint="cs"/>
+          <w:rtl/>
+        </w:rPr>
+        <w:t>לפי הדרישה .</w:t>
+      </w:r>
+    </w:p>
+    <w:p>
+      <w:pPr>
+        <w:tabs>
+          <w:tab w:val="left" w:pos="2580"/>
+        </w:tabs>
+        <w:rPr>
+          <w:rtl/>
+        </w:rPr>
+      </w:pPr>
+    </w:p>
+    <w:p>
+      <w:pPr>
+        <w:tabs>
+          <w:tab w:val="left" w:pos="2580"/>
+        </w:tabs>
+        <w:rPr>
+          <w:rtl/>
+        </w:rPr>
+      </w:pPr>
+    </w:p>
+    <w:p>
+      <w:pPr>
+        <w:tabs>
+          <w:tab w:val="left" w:pos="2580"/>
+        </w:tabs>
+        <w:rPr>
+          <w:rtl/>
+        </w:rPr>
+      </w:pPr>
+    </w:p>
+    <w:p>
+      <w:pPr>
+        <w:tabs>
+          <w:tab w:val="left" w:pos="2580"/>
+        </w:tabs>
+        <w:rPr>
+          <w:rtl/>
+        </w:rPr>
+      </w:pPr>
+    </w:p>
+    <w:p>
+      <w:pPr>
+        <w:tabs>
+          <w:tab w:val="left" w:pos="2580"/>
+        </w:tabs>
+        <w:rPr>
+          <w:rtl/>
+        </w:rPr>
+      </w:pPr>
+    </w:p>
+    <w:p>
+      <w:pPr>
+        <w:tabs>
+          <w:tab w:val="left" w:pos="2580"/>
+        </w:tabs>
+        <w:rPr>
+          <w:rtl/>
+        </w:rPr>
+      </w:pPr>
+      <w:r>
+        <w:rPr>
+          <w:rFonts w:cs="Arial"/>
+          <w:rtl/>
+        </w:rPr>
+        <w:lastRenderedPageBreak/>
+        <w:drawing>
+          <wp:anchor distT="0" distB="0" distL="114300" distR="114300" simplePos="0" relativeHeight="251677696" behindDoc="0" locked="0" layoutInCell="1" allowOverlap="1" wp14:anchorId="73080DEE" wp14:editId="36F90C80">
+            <wp:simplePos x="0" y="0"/>
+            <wp:positionH relativeFrom="margin">
+              <wp:align>left</wp:align>
+            </wp:positionH>
+            <wp:positionV relativeFrom="paragraph">
+              <wp:posOffset>223973</wp:posOffset>
+            </wp:positionV>
+            <wp:extent cx="5274310" cy="1377315"/>
+            <wp:effectExtent l="0" t="0" r="2540" b="0"/>
+            <wp:wrapThrough wrapText="bothSides">
+              <wp:wrapPolygon edited="0">
+                <wp:start x="0" y="0"/>
+                <wp:lineTo x="0" y="21212"/>
+                <wp:lineTo x="21532" y="21212"/>
+                <wp:lineTo x="21532" y="0"/>
+                <wp:lineTo x="0" y="0"/>
+              </wp:wrapPolygon>
+            </wp:wrapThrough>
+            <wp:docPr id="1138017425" name="תמונה 1"/>
+            <wp:cNvGraphicFramePr>
+              <a:graphicFrameLocks xmlns:a="http://schemas.openxmlformats.org/drawingml/2006/main" noChangeAspect="1"/>
+            </wp:cNvGraphicFramePr>
+            <a:graphic xmlns:a="http://schemas.openxmlformats.org/drawingml/2006/main">
+              <a:graphicData uri="http://schemas.openxmlformats.org/drawingml/2006/picture">
+                <pic:pic xmlns:pic="http://schemas.openxmlformats.org/drawingml/2006/picture">
+                  <pic:nvPicPr>
+                    <pic:cNvPr id="1138017425" name=""/>
+                    <pic:cNvPicPr/>
+                  </pic:nvPicPr>
+                  <pic:blipFill>
+                    <a:blip r:embed="rId16">
+                      <a:extLst>
+                        <a:ext uri="{28A0092B-C50C-407E-A947-70E740481C1C}">
+                          <a14:useLocalDpi xmlns:a14="http://schemas.microsoft.com/office/drawing/2010/main" val="0"/>
+                        </a:ext>
+                      </a:extLst>
+                    </a:blip>
+                    <a:stretch>
+                      <a:fillRect/>
+                    </a:stretch>
+                  </pic:blipFill>
+                  <pic:spPr>
+                    <a:xfrm>
+                      <a:off x="0" y="0"/>
+                      <a:ext cx="5274310" cy="1377315"/>
+                    </a:xfrm>
+                    <a:prstGeom prst="rect">
+                      <a:avLst/>
+                    </a:prstGeom>
+                  </pic:spPr>
+                </pic:pic>
+              </a:graphicData>
+            </a:graphic>
+          </wp:anchor>
+        </w:drawing>
+      </w:r>
+      <w:r>
+        <w:rPr>
+          <w:rFonts w:hint="cs"/>
+          <w:rtl/>
+        </w:rPr>
+        <w:t>נפתח את הקובץ</w:t>
+      </w:r>
+    </w:p>
+    <w:p>
+      <w:pPr>
+        <w:tabs>
+          <w:tab w:val="left" w:pos="2580"/>
+        </w:tabs>
+        <w:rPr>
+          <w:rtl/>
+        </w:rPr>
+      </w:pPr>
+    </w:p>
+    <w:p>
+      <w:pPr>
+        <w:tabs>
+          <w:tab w:val="left" w:pos="2580"/>
+        </w:tabs>
+        <w:rPr>
+          <w:rtl/>
+        </w:rPr>
+      </w:pPr>
+      <w:r>
+        <w:rPr>
+          <w:rFonts w:hint="cs"/>
+          <w:rtl/>
+        </w:rPr>
+        <w:t xml:space="preserve">אנו רואים את כל המאטה דאטה ששלחנו </w:t>
+      </w:r>
+      <w:r>
+        <w:rPr>
+          <w:rFonts w:hint="cs"/>
+          <w:rtl/>
+        </w:rPr>
+        <w:t>מסרוויס</w:t>
+      </w:r>
+      <w:r>
+        <w:rPr>
+          <w:b/>
+          <w:bCs/>
+        </w:rPr>
         <w:t xml:space="preserve"> </w:t>
       </w:r>
       <w:proofErr w:type="spellStart"/>
       <w:r>
+        <w:rPr>
+          <w:b/>
+          <w:bCs/>
+        </w:rPr>
         <w:t>WatcherService</w:t>
       </w:r>
       <w:proofErr w:type="spellEnd"/>
@@ -3978,205 +7024,68 @@
       </w:r>
       <w:r>
         <w:rPr>
-          <w:rtl/>
-        </w:rPr>
-        <w:t xml:space="preserve">קיימת תיקייה בשם </w:t>
-      </w:r>
-      <w:r>
-        <w:rPr>
-          <w:b/>
-          <w:bCs/>
-        </w:rPr>
-        <w:t>watched</w:t>
-      </w:r>
-      <w:r>
-        <w:br/>
-      </w:r>
-      <w:r>
-        <w:rPr>
-          <w:rtl/>
-        </w:rPr>
-        <w:t>כדי לבדוק שהמערכת עובדת, גוררים לשם כל קובץ שתרצו</w:t>
-      </w:r>
-      <w:r>
-        <w:t>.</w:t>
-      </w:r>
-      <w:r>
-        <w:br/>
-      </w:r>
-      <w:r>
-        <w:rPr>
-          <w:rtl/>
-        </w:rPr>
-        <w:t>ברגע שהקובץ נוסף, השירות מזהה אותו אוטומטית ומתחיל את העיבוד</w:t>
-      </w:r>
-      <w:r>
-        <w:t>.</w:t>
-      </w:r>
-      <w:r>
-        <w:br/>
-      </w:r>
-      <w:r>
-        <w:rPr>
-          <w:rtl/>
-        </w:rPr>
-        <w:t xml:space="preserve">אם הכול תקין, הקובץ יועבר לתיקייה </w:t>
-      </w:r>
-      <w:r>
-        <w:rPr>
-          <w:b/>
-          <w:bCs/>
-        </w:rPr>
-        <w:t>processed</w:t>
-      </w:r>
-      <w:r>
-        <w:t>.</w:t>
-      </w:r>
-    </w:p>
-    <w:p>
-      <w:r>
-        <w:rPr>
-          <w:rtl/>
-        </w:rPr>
-        <w:t>לאחר מכן ניתן לראות את תוצאת הפעולה בשירות השני</w:t>
-      </w:r>
-      <w:r>
-        <w:t xml:space="preserve"> </w:t>
-      </w:r>
-      <w:proofErr w:type="spellStart"/>
-      <w:r>
-        <w:rPr>
-          <w:b/>
-          <w:bCs/>
-        </w:rPr>
-        <w:t>LoggerService</w:t>
-      </w:r>
-      <w:proofErr w:type="spellEnd"/>
-      <w:r>
-        <w:t>.</w:t>
-      </w:r>
-      <w:r>
-        <w:br/>
-      </w:r>
-      <w:r>
-        <w:rPr>
-          <w:rtl/>
-        </w:rPr>
-        <w:t xml:space="preserve">בתוך התיקייה </w:t>
-      </w:r>
-      <w:proofErr w:type="spellStart"/>
-      <w:r>
-        <w:t>LoggerService</w:t>
-      </w:r>
-      <w:proofErr w:type="spellEnd"/>
-      <w:r>
-        <w:t xml:space="preserve">/logs </w:t>
-      </w:r>
-      <w:r>
-        <w:rPr>
-          <w:rFonts w:hint="cs"/>
-          <w:rtl/>
-        </w:rPr>
-        <w:t xml:space="preserve"> </w:t>
-      </w:r>
-      <w:r>
-        <w:rPr>
-          <w:rtl/>
-        </w:rPr>
-        <w:t>תיווצר תיקייה חדשה לפי תאריך היום, ובתוכה יופיע קובץ לוג חדש המכיל את כל המידע</w:t>
-      </w:r>
-      <w:r>
-        <w:t xml:space="preserve"> (metadata) </w:t>
-      </w:r>
-      <w:r>
-        <w:rPr>
-          <w:rtl/>
-        </w:rPr>
-        <w:t>על הקובץ שעובד</w:t>
-      </w:r>
-      <w:r>
-        <w:t>.</w:t>
-      </w:r>
-    </w:p>
-    <w:p>
-      <w:r>
-        <w:rPr>
-          <w:rtl/>
-        </w:rPr>
-        <w:t xml:space="preserve">כדי </w:t>
-      </w:r>
-      <w:r>
-        <w:rPr>
-          <w:rFonts w:hint="cs"/>
-          <w:rtl/>
-        </w:rPr>
-        <w:t>לשנות</w:t>
-      </w:r>
-      <w:r>
-        <w:rPr>
-          <w:rtl/>
-        </w:rPr>
-        <w:t xml:space="preserve"> </w:t>
-      </w:r>
-      <w:r>
-        <w:rPr>
-          <w:rFonts w:hint="cs"/>
-          <w:rtl/>
-        </w:rPr>
-        <w:t>קונפיגורציה מה</w:t>
-      </w:r>
-      <w:r>
-        <w:t xml:space="preserve"> (UI) </w:t>
-      </w:r>
-      <w:r>
-        <w:rPr>
-          <w:rtl/>
-        </w:rPr>
-        <w:t>ניתן לפתוח בדפדפן את ה־</w:t>
-      </w:r>
-      <w:r>
-        <w:rPr>
-          <w:b/>
-          <w:bCs/>
-        </w:rPr>
-        <w:t>Swagger</w:t>
-      </w:r>
-      <w:r>
-        <w:t>:</w:t>
-      </w:r>
-    </w:p>
-    <w:p>
-      <w:pPr>
-        <w:rPr>
-          <w:rFonts w:hint="cs"/>
-          <w:rtl/>
-        </w:rPr>
-      </w:pPr>
-      <w:r>
-        <w:rPr>
-          <w:rtl/>
-        </w:rPr>
-        <w:t xml:space="preserve">שם ניתן </w:t>
-      </w:r>
-      <w:r>
-        <w:rPr>
-          <w:rFonts w:hint="cs"/>
-          <w:rtl/>
-        </w:rPr>
-        <w:t>לשנות את הקונפיגורציה לפי הנוחיו</w:t>
-      </w:r>
-      <w:r>
-        <w:rPr>
-          <w:rFonts w:hint="cs"/>
-          <w:rtl/>
-        </w:rPr>
-        <w:t>ת או בקובץ עצמו.</w:t>
-      </w:r>
-    </w:p>
-    <w:p>
-      <w:pPr>
-        <w:rPr>
-          <w:rFonts w:hint="cs"/>
+          <w:rFonts w:hint="cs"/>
+          <w:rtl/>
+        </w:rPr>
+        <w:t xml:space="preserve"> </w:t>
+      </w:r>
+      <w:r>
+        <w:rPr>
+          <w:rFonts w:hint="cs"/>
+          <w:rtl/>
+        </w:rPr>
+        <w:t xml:space="preserve"> </w:t>
+      </w:r>
+      <w:r>
+        <w:rPr>
+          <w:rFonts w:hint="cs"/>
+          <w:rtl/>
+        </w:rPr>
+        <w:t xml:space="preserve">מהקובץ המקורי בעזרת פרוטוקול תקשורת </w:t>
+      </w:r>
+      <w:r>
+        <w:t>HTTP</w:t>
+      </w:r>
+    </w:p>
+    <w:p>
+      <w:pPr>
+        <w:tabs>
+          <w:tab w:val="left" w:pos="2580"/>
+        </w:tabs>
+        <w:rPr>
+          <w:rtl/>
+        </w:rPr>
+      </w:pPr>
+    </w:p>
+    <w:p>
+      <w:pPr>
+        <w:tabs>
+          <w:tab w:val="left" w:pos="2580"/>
+        </w:tabs>
+        <w:rPr>
+          <w:rtl/>
+        </w:rPr>
+      </w:pPr>
+    </w:p>
+    <w:p>
+      <w:pPr>
+        <w:tabs>
+          <w:tab w:val="left" w:pos="2580"/>
+        </w:tabs>
+        <w:rPr>
+          <w:rtl/>
+        </w:rPr>
+      </w:pPr>
+    </w:p>
+    <w:p>
+      <w:pPr>
+        <w:tabs>
+          <w:tab w:val="left" w:pos="2580"/>
+        </w:tabs>
+        <w:rPr>
+          <w:rFonts w:hint="cs"/>
+          <w:sz w:val="72"/>
+          <w:szCs w:val="72"/>
           <w:rtl/>
         </w:rPr>
       </w:pPr>
@@ -4191,6 +7100,56 @@
     </w:sectPr>
   </w:body>
 </w:document>
+</file>
+
+<file path=word/endnotes.xml><?xml version="1.0" encoding="utf-8"?>
+<w:endnotes xmlns:wpc="http://schemas.microsoft.com/office/word/2010/wordprocessingCanvas" xmlns:cx="http://schemas.microsoft.com/office/drawing/2014/chartex" xmlns:cx1="http://schemas.microsoft.com/office/drawing/2015/9/8/chartex" xmlns:cx2="http://schemas.microsoft.com/office/drawing/2015/10/21/chartex" xmlns:cx3="http://schemas.microsoft.com/office/drawing/2016/5/9/chartex" xmlns:cx4="http://schemas.microsoft.com/office/drawing/2016/5/10/chartex" xmlns:cx5="http://schemas.microsoft.com/office/drawing/2016/5/11/chartex" xmlns:cx6="http://schemas.microsoft.com/office/drawing/2016/5/12/chartex" xmlns:cx7="http://schemas.microsoft.com/office/drawing/2016/5/13/chartex" xmlns:cx8="http://schemas.microsoft.com/office/drawing/2016/5/14/chartex" xmlns:mc="http://schemas.openxmlformats.org/markup-compatibility/2006" xmlns:aink="http://schemas.microsoft.com/office/drawing/2016/ink" xmlns:am3d="http://schemas.microsoft.com/office/drawing/2017/model3d" xmlns:o="urn:schemas-microsoft-com:office:office" xmlns:oel="http://schemas.microsoft.com/office/2019/extlst" xmlns:r="http://schemas.openxmlformats.org/officeDocument/2006/relationships" xmlns:m="http://schemas.openxmlformats.org/officeDocument/2006/math" xmlns:v="urn:schemas-microsoft-com:vml" xmlns:wp14="http://schemas.microsoft.com/office/word/2010/wordprocessingDrawing" xmlns:wp="http://schemas.openxmlformats.org/drawingml/2006/wordprocessingDrawing" xmlns:w10="urn:schemas-microsoft-com:office:word" xmlns:w="http://schemas.openxmlformats.org/wordprocessingml/2006/main" xmlns:w14="http://schemas.microsoft.com/office/word/2010/wordml" xmlns:w15="http://schemas.microsoft.com/office/word/2012/wordml" xmlns:w16cex="http://schemas.microsoft.com/office/word/2018/wordml/cex" xmlns:w16cid="http://schemas.microsoft.com/office/word/2016/wordml/cid" xmlns:w16="http://schemas.microsoft.com/office/word/2018/wordml" xmlns:w16du="http://schemas.microsoft.com/office/word/2023/wordml/word16du" xmlns:w16sdtdh="http://schemas.microsoft.com/office/word/2020/wordml/sdtdatahash" xmlns:w16sdtfl="http://schemas.microsoft.com/office/word/2024/wordml/sdtformatlock" xmlns:w16se="http://schemas.microsoft.com/office/word/2015/wordml/symex" xmlns:wpg="http://schemas.microsoft.com/office/word/2010/wordprocessingGroup" xmlns:wpi="http://schemas.microsoft.com/office/word/2010/wordprocessingInk" xmlns:wne="http://schemas.microsoft.com/office/word/2006/wordml" xmlns:wps="http://schemas.microsoft.com/office/word/2010/wordprocessingShape" mc:Ignorable="w14 w15 w16se w16cid w16 w16cex w16sdtdh w16sdtfl w16du wp14">
+  <w:endnote w:type="separator" w:id="-1">
+    <w:p>
+      <w:pPr>
+        <w:spacing w:after="0" w:line="240" w:lineRule="auto"/>
+      </w:pPr>
+      <w:r>
+        <w:separator/>
+      </w:r>
+    </w:p>
+  </w:endnote>
+  <w:endnote w:type="continuationSeparator" w:id="0">
+    <w:p>
+      <w:pPr>
+        <w:spacing w:after="0" w:line="240" w:lineRule="auto"/>
+      </w:pPr>
+      <w:r>
+        <w:continuationSeparator/>
+      </w:r>
+    </w:p>
+  </w:endnote>
+</w:endnotes>
+</file>
+
+<file path=word/footnotes.xml><?xml version="1.0" encoding="utf-8"?>
+<w:footnotes xmlns:wpc="http://schemas.microsoft.com/office/word/2010/wordprocessingCanvas" xmlns:cx="http://schemas.microsoft.com/office/drawing/2014/chartex" xmlns:cx1="http://schemas.microsoft.com/office/drawing/2015/9/8/chartex" xmlns:cx2="http://schemas.microsoft.com/office/drawing/2015/10/21/chartex" xmlns:cx3="http://schemas.microsoft.com/office/drawing/2016/5/9/chartex" xmlns:cx4="http://schemas.microsoft.com/office/drawing/2016/5/10/chartex" xmlns:cx5="http://schemas.microsoft.com/office/drawing/2016/5/11/chartex" xmlns:cx6="http://schemas.microsoft.com/office/drawing/2016/5/12/chartex" xmlns:cx7="http://schemas.microsoft.com/office/drawing/2016/5/13/chartex" xmlns:cx8="http://schemas.microsoft.com/office/drawing/2016/5/14/chartex" xmlns:mc="http://schemas.openxmlformats.org/markup-compatibility/2006" xmlns:aink="http://schemas.microsoft.com/office/drawing/2016/ink" xmlns:am3d="http://schemas.microsoft.com/office/drawing/2017/model3d" xmlns:o="urn:schemas-microsoft-com:office:office" xmlns:oel="http://schemas.microsoft.com/office/2019/extlst" xmlns:r="http://schemas.openxmlformats.org/officeDocument/2006/relationships" xmlns:m="http://schemas.openxmlformats.org/officeDocument/2006/math" xmlns:v="urn:schemas-microsoft-com:vml" xmlns:wp14="http://schemas.microsoft.com/office/word/2010/wordprocessingDrawing" xmlns:wp="http://schemas.openxmlformats.org/drawingml/2006/wordprocessingDrawing" xmlns:w10="urn:schemas-microsoft-com:office:word" xmlns:w="http://schemas.openxmlformats.org/wordprocessingml/2006/main" xmlns:w14="http://schemas.microsoft.com/office/word/2010/wordml" xmlns:w15="http://schemas.microsoft.com/office/word/2012/wordml" xmlns:w16cex="http://schemas.microsoft.com/office/word/2018/wordml/cex" xmlns:w16cid="http://schemas.microsoft.com/office/word/2016/wordml/cid" xmlns:w16="http://schemas.microsoft.com/office/word/2018/wordml" xmlns:w16du="http://schemas.microsoft.com/office/word/2023/wordml/word16du" xmlns:w16sdtdh="http://schemas.microsoft.com/office/word/2020/wordml/sdtdatahash" xmlns:w16sdtfl="http://schemas.microsoft.com/office/word/2024/wordml/sdtformatlock" xmlns:w16se="http://schemas.microsoft.com/office/word/2015/wordml/symex" xmlns:wpg="http://schemas.microsoft.com/office/word/2010/wordprocessingGroup" xmlns:wpi="http://schemas.microsoft.com/office/word/2010/wordprocessingInk" xmlns:wne="http://schemas.microsoft.com/office/word/2006/wordml" xmlns:wps="http://schemas.microsoft.com/office/word/2010/wordprocessingShape" mc:Ignorable="w14 w15 w16se w16cid w16 w16cex w16sdtdh w16sdtfl w16du wp14">
+  <w:footnote w:type="separator" w:id="-1">
+    <w:p>
+      <w:pPr>
+        <w:spacing w:after="0" w:line="240" w:lineRule="auto"/>
+      </w:pPr>
+      <w:r>
+        <w:separator/>
+      </w:r>
+    </w:p>
+  </w:footnote>
+  <w:footnote w:type="continuationSeparator" w:id="0">
+    <w:p>
+      <w:pPr>
+        <w:spacing w:after="0" w:line="240" w:lineRule="auto"/>
+      </w:pPr>
+      <w:r>
+        <w:continuationSeparator/>
+      </w:r>
+    </w:p>
+  </w:footnote>
+</w:footnotes>
 </file>
 
 <file path=word/numbering.xml><?xml version="1.0" encoding="utf-8"?>
@@ -7222,6 +10181,50 @@
       <w:szCs w:val="24"/>
     </w:rPr>
   </w:style>
+  <w:style w:type="paragraph" w:styleId="ae">
+    <w:name w:val="header"/>
+    <w:basedOn w:val="a"/>
+    <w:link w:val="af"/>
+    <w:uiPriority w:val="99"/>
+    <w:unhideWhenUsed/>
+    <w:rsid w:val="00093E24"/>
+    <w:pPr>
+      <w:tabs>
+        <w:tab w:val="center" w:pos="4153"/>
+        <w:tab w:val="right" w:pos="8306"/>
+      </w:tabs>
+      <w:spacing w:after="0" w:line="240" w:lineRule="auto"/>
+    </w:pPr>
+  </w:style>
+  <w:style w:type="character" w:customStyle="1" w:styleId="af">
+    <w:name w:val="כותרת עליונה תו"/>
+    <w:basedOn w:val="a0"/>
+    <w:link w:val="ae"/>
+    <w:uiPriority w:val="99"/>
+    <w:rsid w:val="00093E24"/>
+  </w:style>
+  <w:style w:type="paragraph" w:styleId="af0">
+    <w:name w:val="footer"/>
+    <w:basedOn w:val="a"/>
+    <w:link w:val="af1"/>
+    <w:uiPriority w:val="99"/>
+    <w:unhideWhenUsed/>
+    <w:rsid w:val="00093E24"/>
+    <w:pPr>
+      <w:tabs>
+        <w:tab w:val="center" w:pos="4153"/>
+        <w:tab w:val="right" w:pos="8306"/>
+      </w:tabs>
+      <w:spacing w:after="0" w:line="240" w:lineRule="auto"/>
+    </w:pPr>
+  </w:style>
+  <w:style w:type="character" w:customStyle="1" w:styleId="af1">
+    <w:name w:val="כותרת תחתונה תו"/>
+    <w:basedOn w:val="a0"/>
+    <w:link w:val="af0"/>
+    <w:uiPriority w:val="99"/>
+    <w:rsid w:val="00093E24"/>
+  </w:style>
 </w:styles>
 </file>
 

</xml_diff>